<commit_message>
updated porfolio and resumes
</commit_message>
<xml_diff>
--- a/project-content/resume.docx
+++ b/project-content/resume.docx
@@ -9,6 +9,7 @@
         <w:shd w:val="clear" w:color="auto" w:fill="FFFFFF"/>
         <w:spacing w:after="200" w:line="240" w:lineRule="auto"/>
         <w:rPr>
+          <w:rFonts w:ascii="Arial" w:hAnsi="Arial" w:cs="Arial"/>
           <w:sz w:val="28"/>
           <w:szCs w:val="28"/>
         </w:rPr>
@@ -18,14 +19,13 @@
       <w:r>
         <w:rPr>
           <w:rStyle w:val="span"/>
+          <w:rFonts w:ascii="Arial" w:hAnsi="Arial" w:cs="Arial"/>
           <w:sz w:val="28"/>
           <w:szCs w:val="28"/>
         </w:rPr>
         <w:t>ERIC TRAN</w:t>
       </w:r>
     </w:p>
-    <w:bookmarkStart w:id="2" w:name="_Hlk40738501"/>
-    <w:bookmarkStart w:id="3" w:name="_Hlk40738495"/>
     <w:p>
       <w:pPr>
         <w:pStyle w:val="divdocumentdivaddresspaddedlinenth-last-child1"/>
@@ -33,64 +33,108 @@
         <w:spacing w:line="240" w:lineRule="auto"/>
         <w:jc w:val="center"/>
         <w:rPr>
-          <w:rStyle w:val="span"/>
-          <w:rFonts w:ascii="Century Gothic" w:eastAsia="Century Gothic" w:hAnsi="Century Gothic" w:cs="Century Gothic"/>
-          <w:color w:val="231F20"/>
-          <w:sz w:val="22"/>
-          <w:szCs w:val="22"/>
-        </w:rPr>
-      </w:pPr>
-      <w:r>
-        <w:rPr>
-          <w:sz w:val="22"/>
-          <w:szCs w:val="22"/>
-        </w:rPr>
-        <w:fldChar w:fldCharType="begin"/>
-      </w:r>
-      <w:r>
-        <w:rPr>
-          <w:sz w:val="22"/>
-          <w:szCs w:val="22"/>
-        </w:rPr>
-        <w:instrText xml:space="preserve"> HYPERLINK "https://www.linkedin.com/in/eric-tran-697894156/" </w:instrText>
-      </w:r>
-      <w:r>
-        <w:rPr>
-          <w:sz w:val="22"/>
-          <w:szCs w:val="22"/>
-        </w:rPr>
-        <w:fldChar w:fldCharType="separate"/>
-      </w:r>
-      <w:r>
-        <w:rPr>
           <w:rStyle w:val="Hyperlink"/>
-          <w:sz w:val="22"/>
-          <w:szCs w:val="22"/>
-        </w:rPr>
-        <w:t>https://www.linkedin.com/in/eric-tran-697894156/</w:t>
-      </w:r>
-      <w:r>
-        <w:rPr>
-          <w:rStyle w:val="Hyperlink"/>
-          <w:sz w:val="22"/>
-          <w:szCs w:val="22"/>
-        </w:rPr>
-        <w:fldChar w:fldCharType="end"/>
-      </w:r>
-      <w:bookmarkEnd w:id="2"/>
-      <w:r>
-        <w:rPr>
-          <w:rStyle w:val="span"/>
-          <w:rFonts w:ascii="Century Gothic" w:eastAsia="Century Gothic" w:hAnsi="Century Gothic" w:cs="Century Gothic"/>
+          <w:rFonts w:ascii="Arial" w:eastAsia="Century Gothic" w:hAnsi="Arial" w:cs="Arial"/>
+          <w:sz w:val="22"/>
+          <w:szCs w:val="22"/>
+        </w:rPr>
+      </w:pPr>
+      <w:bookmarkStart w:id="2" w:name="_Hlk40738495"/>
+      <w:r>
+        <w:rPr>
+          <w:rFonts w:ascii="Arial" w:hAnsi="Arial" w:cs="Arial"/>
+          <w:b/>
+          <w:bCs/>
+          <w:sz w:val="22"/>
+          <w:szCs w:val="22"/>
+        </w:rPr>
+        <w:t>W</w:t>
+      </w:r>
+      <w:r>
+        <w:rPr>
+          <w:rFonts w:ascii="Arial" w:hAnsi="Arial" w:cs="Arial"/>
+          <w:b/>
+          <w:bCs/>
+          <w:sz w:val="22"/>
+          <w:szCs w:val="22"/>
+        </w:rPr>
+        <w:t>ebsite</w:t>
+      </w:r>
+      <w:r>
+        <w:rPr>
+          <w:rFonts w:ascii="Arial" w:hAnsi="Arial" w:cs="Arial"/>
+          <w:sz w:val="22"/>
+          <w:szCs w:val="22"/>
+        </w:rPr>
+        <w:t xml:space="preserve">: </w:t>
+      </w:r>
+      <w:hyperlink r:id="rId6" w:history="1">
+        <w:r>
+          <w:rPr>
+            <w:rStyle w:val="Hyperlink"/>
+            <w:rFonts w:ascii="Arial" w:hAnsi="Arial" w:cs="Arial"/>
+            <w:sz w:val="22"/>
+            <w:szCs w:val="22"/>
+          </w:rPr>
+          <w:t>https://talaquy84.github.io/portfolio/</w:t>
+        </w:r>
+      </w:hyperlink>
+      <w:r>
+        <w:rPr>
+          <w:rStyle w:val="span"/>
+          <w:rFonts w:ascii="Arial" w:eastAsia="Century Gothic" w:hAnsi="Arial" w:cs="Arial"/>
           <w:color w:val="231F20"/>
           <w:sz w:val="22"/>
           <w:szCs w:val="22"/>
         </w:rPr>
         <w:t xml:space="preserve"> </w:t>
       </w:r>
+      <w:r>
+        <w:rPr>
+          <w:rStyle w:val="span"/>
+          <w:rFonts w:ascii="Arial" w:eastAsia="Century Gothic" w:hAnsi="Arial" w:cs="Arial"/>
+          <w:color w:val="231F20"/>
+          <w:sz w:val="22"/>
+          <w:szCs w:val="22"/>
+        </w:rPr>
+        <w:t xml:space="preserve"> </w:t>
+      </w:r>
+      <w:proofErr w:type="spellStart"/>
+      <w:r>
+        <w:rPr>
+          <w:rStyle w:val="span"/>
+          <w:rFonts w:ascii="Arial" w:eastAsia="Century Gothic" w:hAnsi="Arial" w:cs="Arial"/>
+          <w:b/>
+          <w:bCs/>
+          <w:color w:val="231F20"/>
+          <w:sz w:val="22"/>
+          <w:szCs w:val="22"/>
+        </w:rPr>
+        <w:t>Github</w:t>
+      </w:r>
+      <w:proofErr w:type="spellEnd"/>
+      <w:r>
+        <w:rPr>
+          <w:rStyle w:val="span"/>
+          <w:rFonts w:ascii="Arial" w:eastAsia="Century Gothic" w:hAnsi="Arial" w:cs="Arial"/>
+          <w:color w:val="231F20"/>
+          <w:sz w:val="22"/>
+          <w:szCs w:val="22"/>
+        </w:rPr>
+        <w:t xml:space="preserve">: </w:t>
+      </w:r>
+      <w:hyperlink r:id="rId7" w:history="1">
+        <w:r>
+          <w:rPr>
+            <w:rStyle w:val="Hyperlink"/>
+            <w:rFonts w:ascii="Arial" w:eastAsia="Century Gothic" w:hAnsi="Arial" w:cs="Arial"/>
+            <w:sz w:val="22"/>
+            <w:szCs w:val="22"/>
+          </w:rPr>
+          <w:t>https://github.com/talaquy84</w:t>
+        </w:r>
+      </w:hyperlink>
     </w:p>
-    <w:bookmarkEnd w:id="0"/>
-    <w:bookmarkEnd w:id="3"/>
     <w:p>
       <w:pPr>
         <w:pStyle w:val="divdocumentdivaddresspaddedlinenth-last-child1"/>
@@ -98,16 +142,33 @@
         <w:spacing w:line="240" w:lineRule="auto"/>
         <w:jc w:val="center"/>
         <w:rPr>
-          <w:rFonts w:ascii="Century Gothic" w:eastAsia="Century Gothic" w:hAnsi="Century Gothic" w:cs="Century Gothic"/>
-          <w:color w:val="231F20"/>
-          <w:sz w:val="22"/>
-          <w:szCs w:val="22"/>
-        </w:rPr>
-      </w:pPr>
-      <w:r>
-        <w:rPr>
-          <w:rStyle w:val="span"/>
-          <w:rFonts w:ascii="Century Gothic" w:eastAsia="Century Gothic" w:hAnsi="Century Gothic" w:cs="Century Gothic"/>
+          <w:rStyle w:val="span"/>
+          <w:rFonts w:ascii="Arial" w:eastAsia="Century Gothic" w:hAnsi="Arial" w:cs="Arial"/>
+          <w:color w:val="231F20"/>
+          <w:sz w:val="22"/>
+          <w:szCs w:val="22"/>
+        </w:rPr>
+      </w:pPr>
+    </w:p>
+    <w:bookmarkEnd w:id="0"/>
+    <w:bookmarkEnd w:id="2"/>
+    <w:p>
+      <w:pPr>
+        <w:pStyle w:val="divdocumentdivaddresspaddedlinenth-last-child1"/>
+        <w:shd w:val="clear" w:color="auto" w:fill="FFFFFF"/>
+        <w:spacing w:line="240" w:lineRule="auto"/>
+        <w:jc w:val="center"/>
+        <w:rPr>
+          <w:rFonts w:ascii="Arial" w:eastAsia="Century Gothic" w:hAnsi="Arial" w:cs="Arial"/>
+          <w:color w:val="231F20"/>
+          <w:sz w:val="22"/>
+          <w:szCs w:val="22"/>
+        </w:rPr>
+      </w:pPr>
+      <w:r>
+        <w:rPr>
+          <w:rStyle w:val="span"/>
+          <w:rFonts w:ascii="Arial" w:eastAsia="Century Gothic" w:hAnsi="Arial" w:cs="Arial"/>
           <w:color w:val="231F20"/>
           <w:sz w:val="22"/>
           <w:szCs w:val="22"/>
@@ -116,25 +177,25 @@
       </w:r>
       <w:r>
         <w:rPr>
-          <w:rFonts w:ascii="Century Gothic" w:eastAsia="Century Gothic" w:hAnsi="Century Gothic" w:cs="Century Gothic"/>
+          <w:rFonts w:ascii="Arial" w:eastAsia="Century Gothic" w:hAnsi="Arial" w:cs="Arial"/>
           <w:color w:val="231F20"/>
           <w:sz w:val="22"/>
           <w:szCs w:val="22"/>
         </w:rPr>
         <w:t xml:space="preserve"> </w:t>
       </w:r>
-      <w:bookmarkStart w:id="4" w:name="_Hlk40738441"/>
-      <w:r>
-        <w:rPr>
-          <w:rStyle w:val="span"/>
-          <w:rFonts w:ascii="Century Gothic" w:eastAsia="Century Gothic" w:hAnsi="Century Gothic" w:cs="Century Gothic"/>
+      <w:bookmarkStart w:id="3" w:name="_Hlk40738441"/>
+      <w:r>
+        <w:rPr>
+          <w:rStyle w:val="span"/>
+          <w:rFonts w:ascii="Arial" w:eastAsia="Century Gothic" w:hAnsi="Arial" w:cs="Arial"/>
           <w:color w:val="231F20"/>
           <w:sz w:val="22"/>
           <w:szCs w:val="22"/>
         </w:rPr>
         <w:t>erictran082093@gmail.com</w:t>
       </w:r>
-      <w:bookmarkEnd w:id="4"/>
+      <w:bookmarkEnd w:id="3"/>
     </w:p>
     <w:p>
       <w:pPr>
@@ -142,29 +203,31 @@
         <w:shd w:val="clear" w:color="auto" w:fill="FFFFFF"/>
         <w:spacing w:before="120" w:after="80"/>
         <w:rPr>
-          <w:rFonts w:ascii="Palatino Linotype" w:eastAsia="Palatino Linotype" w:hAnsi="Palatino Linotype" w:cs="Palatino Linotype"/>
+          <w:rFonts w:ascii="Arial" w:eastAsia="Palatino Linotype" w:hAnsi="Arial" w:cs="Arial"/>
           <w:b/>
           <w:bCs/>
           <w:caps/>
           <w:spacing w:val="10"/>
-          <w:sz w:val="20"/>
-          <w:szCs w:val="20"/>
-        </w:rPr>
-      </w:pPr>
-      <w:bookmarkStart w:id="5" w:name="_Hlk40738330"/>
+          <w:sz w:val="22"/>
+          <w:szCs w:val="22"/>
+        </w:rPr>
+      </w:pPr>
+      <w:bookmarkStart w:id="4" w:name="_Hlk40738330"/>
       <w:bookmarkEnd w:id="1"/>
       <w:r>
         <w:rPr>
-          <w:rFonts w:ascii="Palatino Linotype" w:eastAsia="Palatino Linotype" w:hAnsi="Palatino Linotype" w:cs="Palatino Linotype"/>
+          <w:rFonts w:ascii="Arial" w:eastAsia="Palatino Linotype" w:hAnsi="Arial" w:cs="Arial"/>
           <w:b/>
           <w:bCs/>
           <w:caps/>
           <w:spacing w:val="10"/>
-          <w:sz w:val="20"/>
-          <w:szCs w:val="20"/>
+          <w:sz w:val="22"/>
+          <w:szCs w:val="22"/>
         </w:rPr>
         <w:t>OBJECTIVE</w:t>
       </w:r>
+      <w:bookmarkStart w:id="5" w:name="_GoBack"/>
+      <w:bookmarkEnd w:id="5"/>
     </w:p>
     <w:p>
       <w:pPr>
@@ -173,18 +236,18 @@
         <w:spacing w:line="260" w:lineRule="atLeast"/>
         <w:ind w:left="700"/>
         <w:rPr>
-          <w:rFonts w:ascii="Century Gothic" w:eastAsia="Century Gothic" w:hAnsi="Century Gothic" w:cs="Century Gothic"/>
-          <w:color w:val="231F20"/>
-          <w:sz w:val="20"/>
-          <w:szCs w:val="20"/>
-        </w:rPr>
-      </w:pPr>
-      <w:r>
-        <w:rPr>
-          <w:rFonts w:ascii="Century Gothic" w:eastAsia="Century Gothic" w:hAnsi="Century Gothic" w:cs="Century Gothic"/>
-          <w:color w:val="231F20"/>
-          <w:sz w:val="20"/>
-          <w:szCs w:val="20"/>
+          <w:rFonts w:ascii="Arial" w:eastAsia="Century Gothic" w:hAnsi="Arial" w:cs="Arial"/>
+          <w:color w:val="231F20"/>
+          <w:sz w:val="22"/>
+          <w:szCs w:val="22"/>
+        </w:rPr>
+      </w:pPr>
+      <w:r>
+        <w:rPr>
+          <w:rFonts w:ascii="Arial" w:eastAsia="Century Gothic" w:hAnsi="Arial" w:cs="Arial"/>
+          <w:color w:val="231F20"/>
+          <w:sz w:val="22"/>
+          <w:szCs w:val="22"/>
         </w:rPr>
         <w:t>To obtain an internship position where skills and knowledge will be further developed and utilized as well as to gain in-depth experience concentrating in Software Development.</w:t>
       </w:r>
@@ -195,24 +258,24 @@
         <w:shd w:val="clear" w:color="auto" w:fill="FFFFFF"/>
         <w:spacing w:before="220" w:after="80"/>
         <w:rPr>
-          <w:rFonts w:ascii="Palatino Linotype" w:eastAsia="Palatino Linotype" w:hAnsi="Palatino Linotype" w:cs="Palatino Linotype"/>
+          <w:rFonts w:ascii="Arial" w:eastAsia="Palatino Linotype" w:hAnsi="Arial" w:cs="Arial"/>
           <w:b/>
           <w:bCs/>
           <w:caps/>
           <w:spacing w:val="10"/>
-          <w:sz w:val="20"/>
-          <w:szCs w:val="20"/>
-        </w:rPr>
-      </w:pPr>
-      <w:r>
-        <w:rPr>
-          <w:rFonts w:ascii="Palatino Linotype" w:eastAsia="Palatino Linotype" w:hAnsi="Palatino Linotype" w:cs="Palatino Linotype"/>
+          <w:sz w:val="22"/>
+          <w:szCs w:val="22"/>
+        </w:rPr>
+      </w:pPr>
+      <w:r>
+        <w:rPr>
+          <w:rFonts w:ascii="Arial" w:eastAsia="Palatino Linotype" w:hAnsi="Arial" w:cs="Arial"/>
           <w:b/>
           <w:bCs/>
           <w:caps/>
           <w:spacing w:val="10"/>
-          <w:sz w:val="20"/>
-          <w:szCs w:val="20"/>
+          <w:sz w:val="22"/>
+          <w:szCs w:val="22"/>
         </w:rPr>
         <w:t>Skills</w:t>
       </w:r>
@@ -256,20 +319,49 @@
               <w:spacing w:line="260" w:lineRule="atLeast"/>
               <w:ind w:left="240" w:hanging="241"/>
               <w:rPr>
-                <w:rFonts w:ascii="Century Gothic" w:eastAsia="Century Gothic" w:hAnsi="Century Gothic" w:cs="Century Gothic"/>
+                <w:rFonts w:ascii="Arial" w:eastAsia="Century Gothic" w:hAnsi="Arial" w:cs="Arial"/>
                 <w:color w:val="231F20"/>
-                <w:sz w:val="20"/>
-                <w:szCs w:val="20"/>
+                <w:sz w:val="22"/>
+                <w:szCs w:val="22"/>
               </w:rPr>
             </w:pPr>
             <w:r>
               <w:rPr>
-                <w:rFonts w:ascii="Century Gothic" w:eastAsia="Century Gothic" w:hAnsi="Century Gothic" w:cs="Century Gothic"/>
+                <w:rFonts w:ascii="Arial" w:eastAsia="Century Gothic" w:hAnsi="Arial" w:cs="Arial"/>
                 <w:color w:val="231F20"/>
-                <w:sz w:val="20"/>
-                <w:szCs w:val="20"/>
+                <w:sz w:val="22"/>
+                <w:szCs w:val="22"/>
               </w:rPr>
               <w:t>Database management systems</w:t>
+            </w:r>
+            <w:r>
+              <w:rPr>
+                <w:rFonts w:ascii="Arial" w:eastAsia="Century Gothic" w:hAnsi="Arial" w:cs="Arial"/>
+                <w:color w:val="231F20"/>
+                <w:sz w:val="22"/>
+                <w:szCs w:val="22"/>
+              </w:rPr>
+              <w:t xml:space="preserve"> (</w:t>
+            </w:r>
+            <w:proofErr w:type="spellStart"/>
+            <w:r>
+              <w:rPr>
+                <w:rFonts w:ascii="Arial" w:eastAsia="Century Gothic" w:hAnsi="Arial" w:cs="Arial"/>
+                <w:color w:val="231F20"/>
+                <w:sz w:val="22"/>
+                <w:szCs w:val="22"/>
+              </w:rPr>
+              <w:t>noSQL</w:t>
+            </w:r>
+            <w:proofErr w:type="spellEnd"/>
+            <w:r>
+              <w:rPr>
+                <w:rFonts w:ascii="Arial" w:eastAsia="Century Gothic" w:hAnsi="Arial" w:cs="Arial"/>
+                <w:color w:val="231F20"/>
+                <w:sz w:val="22"/>
+                <w:szCs w:val="22"/>
+              </w:rPr>
+              <w:t xml:space="preserve"> and SQL)</w:t>
             </w:r>
           </w:p>
           <w:p>
@@ -282,20 +374,29 @@
               <w:spacing w:line="260" w:lineRule="atLeast"/>
               <w:ind w:left="240" w:hanging="241"/>
               <w:rPr>
-                <w:rFonts w:ascii="Century Gothic" w:eastAsia="Century Gothic" w:hAnsi="Century Gothic" w:cs="Century Gothic"/>
+                <w:rFonts w:ascii="Arial" w:eastAsia="Century Gothic" w:hAnsi="Arial" w:cs="Arial"/>
                 <w:color w:val="231F20"/>
-                <w:sz w:val="20"/>
-                <w:szCs w:val="20"/>
+                <w:sz w:val="22"/>
+                <w:szCs w:val="22"/>
               </w:rPr>
             </w:pPr>
             <w:r>
               <w:rPr>
-                <w:rFonts w:ascii="Century Gothic" w:eastAsia="Century Gothic" w:hAnsi="Century Gothic" w:cs="Century Gothic"/>
+                <w:rFonts w:ascii="Arial" w:eastAsia="Century Gothic" w:hAnsi="Arial" w:cs="Arial"/>
                 <w:color w:val="231F20"/>
-                <w:sz w:val="20"/>
-                <w:szCs w:val="20"/>
+                <w:sz w:val="22"/>
+                <w:szCs w:val="22"/>
               </w:rPr>
-              <w:t>Advanced knowledge in C++, Python</w:t>
+              <w:t>Knowledge</w:t>
+            </w:r>
+            <w:r>
+              <w:rPr>
+                <w:rFonts w:ascii="Arial" w:eastAsia="Century Gothic" w:hAnsi="Arial" w:cs="Arial"/>
+                <w:color w:val="231F20"/>
+                <w:sz w:val="22"/>
+                <w:szCs w:val="22"/>
+              </w:rPr>
+              <w:t xml:space="preserve"> in C++, Python</w:t>
             </w:r>
           </w:p>
           <w:p>
@@ -308,18 +409,18 @@
               <w:spacing w:line="260" w:lineRule="atLeast"/>
               <w:ind w:left="240" w:hanging="241"/>
               <w:rPr>
-                <w:rFonts w:ascii="Century Gothic" w:eastAsia="Century Gothic" w:hAnsi="Century Gothic" w:cs="Century Gothic"/>
+                <w:rFonts w:ascii="Arial" w:eastAsia="Century Gothic" w:hAnsi="Arial" w:cs="Arial"/>
                 <w:color w:val="231F20"/>
-                <w:sz w:val="20"/>
-                <w:szCs w:val="20"/>
+                <w:sz w:val="22"/>
+                <w:szCs w:val="22"/>
               </w:rPr>
             </w:pPr>
             <w:r>
               <w:rPr>
-                <w:rFonts w:ascii="Century Gothic" w:eastAsia="Century Gothic" w:hAnsi="Century Gothic" w:cs="Century Gothic"/>
+                <w:rFonts w:ascii="Arial" w:eastAsia="Century Gothic" w:hAnsi="Arial" w:cs="Arial"/>
                 <w:color w:val="231F20"/>
-                <w:sz w:val="20"/>
-                <w:szCs w:val="20"/>
+                <w:sz w:val="22"/>
+                <w:szCs w:val="22"/>
               </w:rPr>
               <w:t>Agile Methodologies</w:t>
             </w:r>
@@ -334,93 +435,84 @@
               <w:spacing w:line="260" w:lineRule="atLeast"/>
               <w:ind w:left="240" w:hanging="241"/>
               <w:rPr>
-                <w:rFonts w:ascii="Century Gothic" w:eastAsia="Century Gothic" w:hAnsi="Century Gothic" w:cs="Century Gothic"/>
+                <w:rFonts w:ascii="Arial" w:eastAsia="Century Gothic" w:hAnsi="Arial" w:cs="Arial"/>
                 <w:color w:val="231F20"/>
-                <w:sz w:val="20"/>
-                <w:szCs w:val="20"/>
+                <w:sz w:val="22"/>
+                <w:szCs w:val="22"/>
               </w:rPr>
             </w:pPr>
             <w:r>
               <w:rPr>
-                <w:rFonts w:ascii="Century Gothic" w:eastAsia="Century Gothic" w:hAnsi="Century Gothic" w:cs="Century Gothic"/>
+                <w:rFonts w:ascii="Arial" w:eastAsia="Century Gothic" w:hAnsi="Arial" w:cs="Arial"/>
                 <w:color w:val="231F20"/>
-                <w:sz w:val="20"/>
-                <w:szCs w:val="20"/>
+                <w:sz w:val="22"/>
+                <w:szCs w:val="22"/>
               </w:rPr>
               <w:t xml:space="preserve">Knowledge in web development: </w:t>
             </w:r>
             <w:r>
               <w:rPr>
-                <w:rFonts w:ascii="Century Gothic" w:eastAsia="Century Gothic" w:hAnsi="Century Gothic" w:cs="Century Gothic"/>
+                <w:rFonts w:ascii="Arial" w:eastAsia="Century Gothic" w:hAnsi="Arial" w:cs="Arial"/>
                 <w:noProof/>
                 <w:color w:val="231F20"/>
-                <w:sz w:val="20"/>
-                <w:szCs w:val="20"/>
+                <w:sz w:val="22"/>
+                <w:szCs w:val="22"/>
               </w:rPr>
               <w:t>Javascript</w:t>
             </w:r>
             <w:r>
               <w:rPr>
-                <w:rFonts w:ascii="Century Gothic" w:eastAsia="Century Gothic" w:hAnsi="Century Gothic" w:cs="Century Gothic"/>
+                <w:rFonts w:ascii="Arial" w:eastAsia="Century Gothic" w:hAnsi="Arial" w:cs="Arial"/>
                 <w:color w:val="231F20"/>
-                <w:sz w:val="20"/>
-                <w:szCs w:val="20"/>
+                <w:sz w:val="22"/>
+                <w:szCs w:val="22"/>
               </w:rPr>
               <w:t>, HTML</w:t>
             </w:r>
             <w:r>
               <w:rPr>
-                <w:rFonts w:ascii="Century Gothic" w:eastAsia="Century Gothic" w:hAnsi="Century Gothic" w:cs="Century Gothic"/>
+                <w:rFonts w:ascii="Arial" w:eastAsia="Century Gothic" w:hAnsi="Arial" w:cs="Arial"/>
                 <w:color w:val="231F20"/>
-                <w:sz w:val="20"/>
-                <w:szCs w:val="20"/>
+                <w:sz w:val="22"/>
+                <w:szCs w:val="22"/>
               </w:rPr>
               <w:t>/CSS</w:t>
             </w:r>
             <w:r>
               <w:rPr>
-                <w:rFonts w:ascii="Century Gothic" w:eastAsia="Century Gothic" w:hAnsi="Century Gothic" w:cs="Century Gothic"/>
+                <w:rFonts w:ascii="Arial" w:eastAsia="Century Gothic" w:hAnsi="Arial" w:cs="Arial"/>
                 <w:color w:val="231F20"/>
-                <w:sz w:val="20"/>
-                <w:szCs w:val="20"/>
+                <w:sz w:val="22"/>
+                <w:szCs w:val="22"/>
               </w:rPr>
               <w:t>, PHP</w:t>
             </w:r>
             <w:r>
               <w:rPr>
-                <w:rFonts w:ascii="Century Gothic" w:eastAsia="Century Gothic" w:hAnsi="Century Gothic" w:cs="Century Gothic"/>
+                <w:rFonts w:ascii="Arial" w:eastAsia="Century Gothic" w:hAnsi="Arial" w:cs="Arial"/>
                 <w:color w:val="231F20"/>
-                <w:sz w:val="20"/>
-                <w:szCs w:val="20"/>
+                <w:sz w:val="22"/>
+                <w:szCs w:val="22"/>
               </w:rPr>
-              <w:t xml:space="preserve">, </w:t>
+              <w:t>, React</w:t>
             </w:r>
             <w:r>
               <w:rPr>
-                <w:rFonts w:ascii="Century Gothic" w:eastAsia="Century Gothic" w:hAnsi="Century Gothic" w:cs="Century Gothic"/>
+                <w:rFonts w:ascii="Arial" w:eastAsia="Century Gothic" w:hAnsi="Arial" w:cs="Arial"/>
                 <w:color w:val="231F20"/>
-                <w:sz w:val="20"/>
-                <w:szCs w:val="20"/>
+                <w:sz w:val="22"/>
+                <w:szCs w:val="22"/>
               </w:rPr>
-              <w:t xml:space="preserve">basic in </w:t>
+              <w:t>, NodeJS</w:t>
             </w:r>
             <w:r>
               <w:rPr>
-                <w:rFonts w:ascii="Century Gothic" w:eastAsia="Century Gothic" w:hAnsi="Century Gothic" w:cs="Century Gothic"/>
+                <w:rFonts w:ascii="Arial" w:eastAsia="Century Gothic" w:hAnsi="Arial" w:cs="Arial"/>
                 <w:color w:val="231F20"/>
-                <w:sz w:val="20"/>
-                <w:szCs w:val="20"/>
+                <w:sz w:val="22"/>
+                <w:szCs w:val="22"/>
               </w:rPr>
-              <w:t>React</w:t>
-            </w:r>
-            <w:r>
-              <w:rPr>
-                <w:rFonts w:ascii="Century Gothic" w:eastAsia="Century Gothic" w:hAnsi="Century Gothic" w:cs="Century Gothic"/>
-                <w:color w:val="231F20"/>
-                <w:sz w:val="20"/>
-                <w:szCs w:val="20"/>
-              </w:rPr>
-              <w:t xml:space="preserve"> </w:t>
+              <w:t>, Express</w:t>
             </w:r>
           </w:p>
         </w:tc>
@@ -448,41 +540,39 @@
               <w:spacing w:line="260" w:lineRule="atLeast"/>
               <w:ind w:left="240" w:hanging="241"/>
               <w:rPr>
-                <w:rFonts w:ascii="Century Gothic" w:eastAsia="Century Gothic" w:hAnsi="Century Gothic" w:cs="Century Gothic"/>
+                <w:rFonts w:ascii="Arial" w:eastAsia="Century Gothic" w:hAnsi="Arial" w:cs="Arial"/>
                 <w:color w:val="231F20"/>
-                <w:sz w:val="20"/>
-                <w:szCs w:val="20"/>
+                <w:sz w:val="22"/>
+                <w:szCs w:val="22"/>
               </w:rPr>
             </w:pPr>
             <w:r>
               <w:rPr>
-                <w:rFonts w:ascii="Century Gothic" w:eastAsia="Century Gothic" w:hAnsi="Century Gothic" w:cs="Century Gothic"/>
+                <w:rFonts w:ascii="Arial" w:eastAsia="Century Gothic" w:hAnsi="Arial" w:cs="Arial"/>
                 <w:color w:val="231F20"/>
-                <w:sz w:val="20"/>
-                <w:szCs w:val="20"/>
+                <w:sz w:val="22"/>
+                <w:szCs w:val="22"/>
               </w:rPr>
-              <w:t>Knowledge in C#, MariaDB</w:t>
+              <w:t xml:space="preserve">Knowledge in </w:t>
             </w:r>
             <w:r>
               <w:rPr>
-                <w:rFonts w:ascii="Century Gothic" w:eastAsia="Century Gothic" w:hAnsi="Century Gothic" w:cs="Century Gothic"/>
-                <w:noProof/>
+                <w:rFonts w:ascii="Arial" w:eastAsia="Century Gothic" w:hAnsi="Arial" w:cs="Arial"/>
                 <w:color w:val="231F20"/>
-                <w:sz w:val="20"/>
-                <w:szCs w:val="20"/>
+                <w:sz w:val="22"/>
+                <w:szCs w:val="22"/>
               </w:rPr>
-              <w:t>/</w:t>
+              <w:t xml:space="preserve">PostgreSQL, </w:t>
             </w:r>
             <w:proofErr w:type="spellStart"/>
             <w:r>
               <w:rPr>
-                <w:rFonts w:ascii="Century Gothic" w:eastAsia="Century Gothic" w:hAnsi="Century Gothic" w:cs="Century Gothic"/>
-                <w:noProof/>
+                <w:rFonts w:ascii="Arial" w:eastAsia="Century Gothic" w:hAnsi="Arial" w:cs="Arial"/>
                 <w:color w:val="231F20"/>
-                <w:sz w:val="20"/>
-                <w:szCs w:val="20"/>
+                <w:sz w:val="22"/>
+                <w:szCs w:val="22"/>
               </w:rPr>
-              <w:t>mySQL</w:t>
+              <w:t>mongoDB</w:t>
             </w:r>
             <w:proofErr w:type="spellEnd"/>
           </w:p>
@@ -496,20 +586,20 @@
               <w:spacing w:line="260" w:lineRule="atLeast"/>
               <w:ind w:left="240" w:hanging="241"/>
               <w:rPr>
-                <w:rFonts w:ascii="Century Gothic" w:eastAsia="Century Gothic" w:hAnsi="Century Gothic" w:cs="Century Gothic"/>
+                <w:rFonts w:ascii="Arial" w:eastAsia="Century Gothic" w:hAnsi="Arial" w:cs="Arial"/>
                 <w:color w:val="231F20"/>
-                <w:sz w:val="20"/>
-                <w:szCs w:val="20"/>
+                <w:sz w:val="22"/>
+                <w:szCs w:val="22"/>
               </w:rPr>
             </w:pPr>
             <w:r>
               <w:rPr>
-                <w:rFonts w:ascii="Century Gothic" w:eastAsia="Century Gothic" w:hAnsi="Century Gothic" w:cs="Century Gothic"/>
+                <w:rFonts w:ascii="Arial" w:eastAsia="Century Gothic" w:hAnsi="Arial" w:cs="Arial"/>
                 <w:color w:val="231F20"/>
-                <w:sz w:val="20"/>
-                <w:szCs w:val="20"/>
+                <w:sz w:val="22"/>
+                <w:szCs w:val="22"/>
               </w:rPr>
-              <w:t>Problem-Solving</w:t>
+              <w:t>MERN Stack</w:t>
             </w:r>
           </w:p>
           <w:p>
@@ -522,20 +612,20 @@
               <w:spacing w:line="260" w:lineRule="atLeast"/>
               <w:ind w:left="240" w:hanging="241"/>
               <w:rPr>
-                <w:rFonts w:ascii="Century Gothic" w:eastAsia="Century Gothic" w:hAnsi="Century Gothic" w:cs="Century Gothic"/>
+                <w:rFonts w:ascii="Arial" w:eastAsia="Century Gothic" w:hAnsi="Arial" w:cs="Arial"/>
                 <w:color w:val="231F20"/>
-                <w:sz w:val="20"/>
-                <w:szCs w:val="20"/>
+                <w:sz w:val="22"/>
+                <w:szCs w:val="22"/>
               </w:rPr>
             </w:pPr>
             <w:r>
               <w:rPr>
-                <w:rFonts w:ascii="Century Gothic" w:eastAsia="Century Gothic" w:hAnsi="Century Gothic" w:cs="Century Gothic"/>
+                <w:rFonts w:ascii="Arial" w:eastAsia="Century Gothic" w:hAnsi="Arial" w:cs="Arial"/>
                 <w:color w:val="231F20"/>
-                <w:sz w:val="20"/>
-                <w:szCs w:val="20"/>
+                <w:sz w:val="22"/>
+                <w:szCs w:val="22"/>
               </w:rPr>
-              <w:t>Time Management</w:t>
+              <w:t xml:space="preserve">Problem solving </w:t>
             </w:r>
           </w:p>
           <w:p>
@@ -548,20 +638,29 @@
               <w:spacing w:line="260" w:lineRule="atLeast"/>
               <w:ind w:left="240" w:hanging="241"/>
               <w:rPr>
-                <w:rFonts w:ascii="Century Gothic" w:eastAsia="Century Gothic" w:hAnsi="Century Gothic" w:cs="Century Gothic"/>
+                <w:rFonts w:ascii="Arial" w:eastAsia="Century Gothic" w:hAnsi="Arial" w:cs="Arial"/>
                 <w:color w:val="231F20"/>
-                <w:sz w:val="20"/>
-                <w:szCs w:val="20"/>
+                <w:sz w:val="22"/>
+                <w:szCs w:val="22"/>
               </w:rPr>
             </w:pPr>
             <w:r>
               <w:rPr>
-                <w:rFonts w:ascii="Century Gothic" w:eastAsia="Century Gothic" w:hAnsi="Century Gothic" w:cs="Century Gothic"/>
+                <w:rFonts w:ascii="Arial" w:eastAsia="Century Gothic" w:hAnsi="Arial" w:cs="Arial"/>
                 <w:color w:val="231F20"/>
-                <w:sz w:val="20"/>
-                <w:szCs w:val="20"/>
+                <w:sz w:val="22"/>
+                <w:szCs w:val="22"/>
               </w:rPr>
               <w:t>Teamwork</w:t>
+            </w:r>
+            <w:r>
+              <w:rPr>
+                <w:rFonts w:ascii="Arial" w:eastAsia="Century Gothic" w:hAnsi="Arial" w:cs="Arial"/>
+                <w:color w:val="231F20"/>
+                <w:sz w:val="22"/>
+                <w:szCs w:val="22"/>
+              </w:rPr>
+              <w:t xml:space="preserve"> and Time Management</w:t>
             </w:r>
           </w:p>
           <w:p>
@@ -574,18 +673,18 @@
               <w:spacing w:line="260" w:lineRule="atLeast"/>
               <w:ind w:left="240" w:hanging="241"/>
               <w:rPr>
-                <w:rFonts w:ascii="Century Gothic" w:eastAsia="Century Gothic" w:hAnsi="Century Gothic" w:cs="Century Gothic"/>
+                <w:rFonts w:ascii="Arial" w:eastAsia="Century Gothic" w:hAnsi="Arial" w:cs="Arial"/>
                 <w:color w:val="231F20"/>
-                <w:sz w:val="20"/>
-                <w:szCs w:val="20"/>
+                <w:sz w:val="22"/>
+                <w:szCs w:val="22"/>
               </w:rPr>
             </w:pPr>
             <w:r>
               <w:rPr>
-                <w:rFonts w:ascii="Century Gothic" w:eastAsia="Century Gothic" w:hAnsi="Century Gothic" w:cs="Century Gothic"/>
+                <w:rFonts w:ascii="Arial" w:eastAsia="Century Gothic" w:hAnsi="Arial" w:cs="Arial"/>
                 <w:color w:val="231F20"/>
-                <w:sz w:val="20"/>
-                <w:szCs w:val="20"/>
+                <w:sz w:val="22"/>
+                <w:szCs w:val="22"/>
               </w:rPr>
               <w:t>Self-motivated</w:t>
             </w:r>
@@ -599,24 +698,24 @@
         <w:shd w:val="clear" w:color="auto" w:fill="FFFFFF"/>
         <w:spacing w:before="40" w:after="80"/>
         <w:rPr>
-          <w:rFonts w:ascii="Palatino Linotype" w:eastAsia="Palatino Linotype" w:hAnsi="Palatino Linotype" w:cs="Palatino Linotype"/>
+          <w:rFonts w:ascii="Arial" w:eastAsia="Palatino Linotype" w:hAnsi="Arial" w:cs="Arial"/>
           <w:b/>
           <w:bCs/>
           <w:caps/>
           <w:spacing w:val="10"/>
-          <w:sz w:val="20"/>
-          <w:szCs w:val="20"/>
-        </w:rPr>
-      </w:pPr>
-      <w:r>
-        <w:rPr>
-          <w:rFonts w:ascii="Palatino Linotype" w:eastAsia="Palatino Linotype" w:hAnsi="Palatino Linotype" w:cs="Palatino Linotype"/>
+          <w:sz w:val="22"/>
+          <w:szCs w:val="22"/>
+        </w:rPr>
+      </w:pPr>
+      <w:r>
+        <w:rPr>
+          <w:rFonts w:ascii="Arial" w:eastAsia="Palatino Linotype" w:hAnsi="Arial" w:cs="Arial"/>
           <w:b/>
           <w:bCs/>
           <w:caps/>
           <w:spacing w:val="10"/>
-          <w:sz w:val="20"/>
-          <w:szCs w:val="20"/>
+          <w:sz w:val="22"/>
+          <w:szCs w:val="22"/>
         </w:rPr>
         <w:t>Work History</w:t>
       </w:r>
@@ -628,50 +727,50 @@
         <w:spacing w:line="260" w:lineRule="atLeast"/>
         <w:ind w:left="700"/>
         <w:rPr>
-          <w:rFonts w:ascii="Century Gothic" w:eastAsia="Century Gothic" w:hAnsi="Century Gothic" w:cs="Century Gothic"/>
-          <w:color w:val="231F20"/>
-          <w:sz w:val="20"/>
-          <w:szCs w:val="20"/>
+          <w:rFonts w:ascii="Arial" w:eastAsia="Century Gothic" w:hAnsi="Arial" w:cs="Arial"/>
+          <w:color w:val="231F20"/>
+          <w:sz w:val="22"/>
+          <w:szCs w:val="22"/>
         </w:rPr>
       </w:pPr>
       <w:r>
         <w:rPr>
           <w:rStyle w:val="txtBold"/>
-          <w:rFonts w:ascii="Century Gothic" w:eastAsia="Century Gothic" w:hAnsi="Century Gothic" w:cs="Century Gothic"/>
+          <w:rFonts w:ascii="Arial" w:eastAsia="Century Gothic" w:hAnsi="Arial" w:cs="Arial"/>
           <w:caps/>
           <w:color w:val="231F20"/>
-          <w:sz w:val="20"/>
-          <w:szCs w:val="20"/>
+          <w:sz w:val="22"/>
+          <w:szCs w:val="22"/>
         </w:rPr>
         <w:t>Accounting Assistant</w:t>
       </w:r>
       <w:r>
         <w:rPr>
           <w:rStyle w:val="singlecolumnspanpaddedlinenth-child1"/>
-          <w:rFonts w:ascii="Century Gothic" w:eastAsia="Century Gothic" w:hAnsi="Century Gothic" w:cs="Century Gothic"/>
-          <w:color w:val="231F20"/>
-          <w:sz w:val="20"/>
-          <w:szCs w:val="20"/>
+          <w:rFonts w:ascii="Arial" w:eastAsia="Century Gothic" w:hAnsi="Arial" w:cs="Arial"/>
+          <w:color w:val="231F20"/>
+          <w:sz w:val="22"/>
+          <w:szCs w:val="22"/>
         </w:rPr>
         <w:t xml:space="preserve"> </w:t>
       </w:r>
       <w:r>
         <w:rPr>
           <w:rStyle w:val="span"/>
-          <w:rFonts w:ascii="Century Gothic" w:eastAsia="Century Gothic" w:hAnsi="Century Gothic" w:cs="Century Gothic"/>
-          <w:color w:val="231F20"/>
-          <w:sz w:val="20"/>
-          <w:szCs w:val="20"/>
+          <w:rFonts w:ascii="Arial" w:eastAsia="Century Gothic" w:hAnsi="Arial" w:cs="Arial"/>
+          <w:color w:val="231F20"/>
+          <w:sz w:val="22"/>
+          <w:szCs w:val="22"/>
         </w:rPr>
         <w:t>| 08/2017 to 01/2018</w:t>
       </w:r>
       <w:r>
         <w:rPr>
           <w:rStyle w:val="singlecolumnspanpaddedlinenth-child1"/>
-          <w:rFonts w:ascii="Century Gothic" w:eastAsia="Century Gothic" w:hAnsi="Century Gothic" w:cs="Century Gothic"/>
-          <w:color w:val="231F20"/>
-          <w:sz w:val="20"/>
-          <w:szCs w:val="20"/>
+          <w:rFonts w:ascii="Arial" w:eastAsia="Century Gothic" w:hAnsi="Arial" w:cs="Arial"/>
+          <w:color w:val="231F20"/>
+          <w:sz w:val="22"/>
+          <w:szCs w:val="22"/>
         </w:rPr>
         <w:t xml:space="preserve"> </w:t>
       </w:r>
@@ -683,23 +782,23 @@
         <w:spacing w:after="60" w:line="260" w:lineRule="atLeast"/>
         <w:ind w:left="700"/>
         <w:rPr>
-          <w:rFonts w:ascii="Century Gothic" w:eastAsia="Century Gothic" w:hAnsi="Century Gothic" w:cs="Century Gothic"/>
+          <w:rFonts w:ascii="Arial" w:eastAsia="Century Gothic" w:hAnsi="Arial" w:cs="Arial"/>
           <w:b/>
           <w:bCs/>
           <w:color w:val="231F20"/>
-          <w:sz w:val="20"/>
-          <w:szCs w:val="20"/>
-        </w:rPr>
-      </w:pPr>
-      <w:r>
-        <w:rPr>
-          <w:rStyle w:val="span"/>
-          <w:rFonts w:ascii="Century Gothic" w:eastAsia="Century Gothic" w:hAnsi="Century Gothic" w:cs="Century Gothic"/>
+          <w:sz w:val="22"/>
+          <w:szCs w:val="22"/>
+        </w:rPr>
+      </w:pPr>
+      <w:r>
+        <w:rPr>
+          <w:rStyle w:val="span"/>
+          <w:rFonts w:ascii="Arial" w:eastAsia="Century Gothic" w:hAnsi="Arial" w:cs="Arial"/>
           <w:b/>
           <w:bCs/>
           <w:color w:val="231F20"/>
-          <w:sz w:val="20"/>
-          <w:szCs w:val="20"/>
+          <w:sz w:val="22"/>
+          <w:szCs w:val="22"/>
         </w:rPr>
         <w:t>International Connectors and Cable Corp. DBA ICC - Fullerton, CA</w:t>
       </w:r>
@@ -716,21 +815,61 @@
         <w:ind w:left="940" w:hanging="241"/>
         <w:rPr>
           <w:rStyle w:val="span"/>
-          <w:rFonts w:ascii="Century Gothic" w:eastAsia="Century Gothic" w:hAnsi="Century Gothic" w:cs="Century Gothic"/>
-          <w:color w:val="231F20"/>
-          <w:sz w:val="20"/>
-          <w:szCs w:val="20"/>
-        </w:rPr>
-      </w:pPr>
-      <w:r>
-        <w:rPr>
-          <w:rStyle w:val="span"/>
-          <w:rFonts w:ascii="Century Gothic" w:eastAsia="Century Gothic" w:hAnsi="Century Gothic" w:cs="Century Gothic"/>
-          <w:color w:val="231F20"/>
-          <w:sz w:val="20"/>
-          <w:szCs w:val="20"/>
+          <w:rFonts w:ascii="Arial" w:eastAsia="Century Gothic" w:hAnsi="Arial" w:cs="Arial"/>
+          <w:color w:val="231F20"/>
+          <w:sz w:val="22"/>
+          <w:szCs w:val="22"/>
+        </w:rPr>
+      </w:pPr>
+      <w:r>
+        <w:rPr>
+          <w:rStyle w:val="span"/>
+          <w:rFonts w:ascii="Arial" w:eastAsia="Century Gothic" w:hAnsi="Arial" w:cs="Arial"/>
+          <w:color w:val="231F20"/>
+          <w:sz w:val="22"/>
+          <w:szCs w:val="22"/>
         </w:rPr>
         <w:t>Voucher invoices, process payment and check run</w:t>
+      </w:r>
+      <w:r>
+        <w:rPr>
+          <w:rStyle w:val="span"/>
+          <w:rFonts w:ascii="Arial" w:eastAsia="Century Gothic" w:hAnsi="Arial" w:cs="Arial"/>
+          <w:color w:val="231F20"/>
+          <w:sz w:val="22"/>
+          <w:szCs w:val="22"/>
+        </w:rPr>
+        <w:t xml:space="preserve">. </w:t>
+      </w:r>
+      <w:r>
+        <w:rPr>
+          <w:rStyle w:val="span"/>
+          <w:rFonts w:ascii="Arial" w:eastAsia="Century Gothic" w:hAnsi="Arial" w:cs="Arial"/>
+          <w:color w:val="231F20"/>
+          <w:sz w:val="22"/>
+          <w:szCs w:val="22"/>
+        </w:rPr>
+        <w:t>Record</w:t>
+      </w:r>
+      <w:r>
+        <w:rPr>
+          <w:rStyle w:val="span"/>
+          <w:rFonts w:ascii="Arial" w:eastAsia="Century Gothic" w:hAnsi="Arial" w:cs="Arial"/>
+          <w:color w:val="231F20"/>
+          <w:sz w:val="22"/>
+          <w:szCs w:val="22"/>
+        </w:rPr>
+        <w:t>ing</w:t>
+      </w:r>
+      <w:r>
+        <w:rPr>
+          <w:rStyle w:val="span"/>
+          <w:rFonts w:ascii="Arial" w:eastAsia="Century Gothic" w:hAnsi="Arial" w:cs="Arial"/>
+          <w:color w:val="231F20"/>
+          <w:sz w:val="22"/>
+          <w:szCs w:val="22"/>
+        </w:rPr>
+        <w:t xml:space="preserve"> cash receipt, credit card charges</w:t>
       </w:r>
     </w:p>
     <w:p>
@@ -745,48 +884,19 @@
         <w:ind w:left="940" w:hanging="241"/>
         <w:rPr>
           <w:rStyle w:val="span"/>
-          <w:rFonts w:ascii="Century Gothic" w:eastAsia="Century Gothic" w:hAnsi="Century Gothic" w:cs="Century Gothic"/>
-          <w:color w:val="231F20"/>
-          <w:sz w:val="20"/>
-          <w:szCs w:val="20"/>
-        </w:rPr>
-      </w:pPr>
-      <w:r>
-        <w:rPr>
-          <w:rStyle w:val="span"/>
-          <w:rFonts w:ascii="Century Gothic" w:eastAsia="Century Gothic" w:hAnsi="Century Gothic" w:cs="Century Gothic"/>
-          <w:color w:val="231F20"/>
-          <w:sz w:val="20"/>
-          <w:szCs w:val="20"/>
-        </w:rPr>
-        <w:t>Record cash receipt, credit card charges</w:t>
-      </w:r>
-    </w:p>
-    <w:p>
-      <w:pPr>
-        <w:pStyle w:val="divdocumentulli"/>
-        <w:numPr>
-          <w:ilvl w:val="0"/>
-          <w:numId w:val="3"/>
-        </w:numPr>
-        <w:shd w:val="clear" w:color="auto" w:fill="FFFFFF"/>
-        <w:spacing w:line="260" w:lineRule="atLeast"/>
-        <w:ind w:left="940" w:hanging="241"/>
-        <w:rPr>
-          <w:rStyle w:val="span"/>
-          <w:rFonts w:ascii="Century Gothic" w:eastAsia="Century Gothic" w:hAnsi="Century Gothic" w:cs="Century Gothic"/>
-          <w:color w:val="231F20"/>
-          <w:sz w:val="20"/>
-          <w:szCs w:val="20"/>
-        </w:rPr>
-      </w:pPr>
-      <w:r>
-        <w:rPr>
-          <w:rStyle w:val="span"/>
-          <w:rFonts w:ascii="Century Gothic" w:eastAsia="Century Gothic" w:hAnsi="Century Gothic" w:cs="Century Gothic"/>
-          <w:color w:val="231F20"/>
-          <w:sz w:val="20"/>
-          <w:szCs w:val="20"/>
+          <w:rFonts w:ascii="Arial" w:eastAsia="Century Gothic" w:hAnsi="Arial" w:cs="Arial"/>
+          <w:color w:val="231F20"/>
+          <w:sz w:val="22"/>
+          <w:szCs w:val="22"/>
+        </w:rPr>
+      </w:pPr>
+      <w:r>
+        <w:rPr>
+          <w:rStyle w:val="span"/>
+          <w:rFonts w:ascii="Arial" w:eastAsia="Century Gothic" w:hAnsi="Arial" w:cs="Arial"/>
+          <w:color w:val="231F20"/>
+          <w:sz w:val="22"/>
+          <w:szCs w:val="22"/>
         </w:rPr>
         <w:t>Reconciled company accounts, including credit cards, employee expenses and commissions</w:t>
       </w:r>
@@ -798,50 +908,50 @@
         <w:spacing w:before="160" w:line="260" w:lineRule="atLeast"/>
         <w:ind w:left="700"/>
         <w:rPr>
-          <w:rFonts w:ascii="Century Gothic" w:eastAsia="Century Gothic" w:hAnsi="Century Gothic" w:cs="Century Gothic"/>
-          <w:color w:val="231F20"/>
-          <w:sz w:val="20"/>
-          <w:szCs w:val="20"/>
+          <w:rFonts w:ascii="Arial" w:eastAsia="Century Gothic" w:hAnsi="Arial" w:cs="Arial"/>
+          <w:color w:val="231F20"/>
+          <w:sz w:val="22"/>
+          <w:szCs w:val="22"/>
         </w:rPr>
       </w:pPr>
       <w:r>
         <w:rPr>
           <w:rStyle w:val="txtBold"/>
-          <w:rFonts w:ascii="Century Gothic" w:eastAsia="Century Gothic" w:hAnsi="Century Gothic" w:cs="Century Gothic"/>
+          <w:rFonts w:ascii="Arial" w:eastAsia="Century Gothic" w:hAnsi="Arial" w:cs="Arial"/>
           <w:caps/>
           <w:color w:val="231F20"/>
-          <w:sz w:val="20"/>
-          <w:szCs w:val="20"/>
+          <w:sz w:val="22"/>
+          <w:szCs w:val="22"/>
         </w:rPr>
         <w:t>Manager Assistant</w:t>
       </w:r>
       <w:r>
         <w:rPr>
           <w:rStyle w:val="singlecolumnspanpaddedlinenth-child1"/>
-          <w:rFonts w:ascii="Century Gothic" w:eastAsia="Century Gothic" w:hAnsi="Century Gothic" w:cs="Century Gothic"/>
-          <w:color w:val="231F20"/>
-          <w:sz w:val="20"/>
-          <w:szCs w:val="20"/>
+          <w:rFonts w:ascii="Arial" w:eastAsia="Century Gothic" w:hAnsi="Arial" w:cs="Arial"/>
+          <w:color w:val="231F20"/>
+          <w:sz w:val="22"/>
+          <w:szCs w:val="22"/>
         </w:rPr>
         <w:t xml:space="preserve"> </w:t>
       </w:r>
       <w:r>
         <w:rPr>
           <w:rStyle w:val="span"/>
-          <w:rFonts w:ascii="Century Gothic" w:eastAsia="Century Gothic" w:hAnsi="Century Gothic" w:cs="Century Gothic"/>
-          <w:color w:val="231F20"/>
-          <w:sz w:val="20"/>
-          <w:szCs w:val="20"/>
+          <w:rFonts w:ascii="Arial" w:eastAsia="Century Gothic" w:hAnsi="Arial" w:cs="Arial"/>
+          <w:color w:val="231F20"/>
+          <w:sz w:val="22"/>
+          <w:szCs w:val="22"/>
         </w:rPr>
         <w:t>| 2013 to 2018</w:t>
       </w:r>
       <w:r>
         <w:rPr>
           <w:rStyle w:val="singlecolumnspanpaddedlinenth-child1"/>
-          <w:rFonts w:ascii="Century Gothic" w:eastAsia="Century Gothic" w:hAnsi="Century Gothic" w:cs="Century Gothic"/>
-          <w:color w:val="231F20"/>
-          <w:sz w:val="20"/>
-          <w:szCs w:val="20"/>
+          <w:rFonts w:ascii="Arial" w:eastAsia="Century Gothic" w:hAnsi="Arial" w:cs="Arial"/>
+          <w:color w:val="231F20"/>
+          <w:sz w:val="22"/>
+          <w:szCs w:val="22"/>
         </w:rPr>
         <w:t xml:space="preserve"> </w:t>
       </w:r>
@@ -853,23 +963,23 @@
         <w:spacing w:after="60" w:line="260" w:lineRule="atLeast"/>
         <w:ind w:left="700"/>
         <w:rPr>
-          <w:rFonts w:ascii="Century Gothic" w:eastAsia="Century Gothic" w:hAnsi="Century Gothic" w:cs="Century Gothic"/>
+          <w:rFonts w:ascii="Arial" w:eastAsia="Century Gothic" w:hAnsi="Arial" w:cs="Arial"/>
           <w:b/>
           <w:bCs/>
           <w:color w:val="231F20"/>
-          <w:sz w:val="20"/>
-          <w:szCs w:val="20"/>
-        </w:rPr>
-      </w:pPr>
-      <w:r>
-        <w:rPr>
-          <w:rStyle w:val="span"/>
-          <w:rFonts w:ascii="Century Gothic" w:eastAsia="Century Gothic" w:hAnsi="Century Gothic" w:cs="Century Gothic"/>
+          <w:sz w:val="22"/>
+          <w:szCs w:val="22"/>
+        </w:rPr>
+      </w:pPr>
+      <w:r>
+        <w:rPr>
+          <w:rStyle w:val="span"/>
+          <w:rFonts w:ascii="Arial" w:eastAsia="Century Gothic" w:hAnsi="Arial" w:cs="Arial"/>
           <w:b/>
           <w:bCs/>
           <w:color w:val="231F20"/>
-          <w:sz w:val="20"/>
-          <w:szCs w:val="20"/>
+          <w:sz w:val="22"/>
+          <w:szCs w:val="22"/>
         </w:rPr>
         <w:t>Tam Bien Food Corp - Westminster, California</w:t>
       </w:r>
@@ -886,24 +996,22 @@
         <w:ind w:left="940" w:hanging="241"/>
         <w:rPr>
           <w:rStyle w:val="span"/>
-          <w:rFonts w:ascii="Century Gothic" w:eastAsia="Century Gothic" w:hAnsi="Century Gothic" w:cs="Century Gothic"/>
-          <w:color w:val="231F20"/>
-          <w:sz w:val="20"/>
-          <w:szCs w:val="20"/>
-        </w:rPr>
-      </w:pPr>
-      <w:r>
-        <w:rPr>
-          <w:rStyle w:val="span"/>
-          <w:rFonts w:ascii="Century Gothic" w:eastAsia="Century Gothic" w:hAnsi="Century Gothic" w:cs="Century Gothic"/>
-          <w:color w:val="231F20"/>
-          <w:sz w:val="20"/>
-          <w:szCs w:val="20"/>
-        </w:rPr>
-        <w:t>Followed checklists for shift start and end to help with smooth transitions and scheduled monthly for employee's work shift</w:t>
-      </w:r>
-      <w:bookmarkStart w:id="6" w:name="_GoBack"/>
-      <w:bookmarkEnd w:id="6"/>
+          <w:rFonts w:ascii="Arial" w:eastAsia="Century Gothic" w:hAnsi="Arial" w:cs="Arial"/>
+          <w:color w:val="231F20"/>
+          <w:sz w:val="22"/>
+          <w:szCs w:val="22"/>
+        </w:rPr>
+      </w:pPr>
+      <w:r>
+        <w:rPr>
+          <w:rStyle w:val="span"/>
+          <w:rFonts w:ascii="Arial" w:eastAsia="Century Gothic" w:hAnsi="Arial" w:cs="Arial"/>
+          <w:color w:val="231F20"/>
+          <w:sz w:val="22"/>
+          <w:szCs w:val="22"/>
+        </w:rPr>
+        <w:t>Followed checklists for shift start and end to help with smooth transitions and scheduled monthly for employee's shift</w:t>
+      </w:r>
     </w:p>
     <w:p>
       <w:pPr>
@@ -917,49 +1025,49 @@
         <w:ind w:left="940" w:hanging="241"/>
         <w:rPr>
           <w:rStyle w:val="span"/>
-          <w:rFonts w:ascii="Century Gothic" w:eastAsia="Century Gothic" w:hAnsi="Century Gothic" w:cs="Century Gothic"/>
-          <w:color w:val="231F20"/>
-          <w:sz w:val="20"/>
-          <w:szCs w:val="20"/>
-        </w:rPr>
-      </w:pPr>
-      <w:r>
-        <w:rPr>
-          <w:rStyle w:val="span"/>
-          <w:rFonts w:ascii="Century Gothic" w:eastAsia="Century Gothic" w:hAnsi="Century Gothic" w:cs="Century Gothic"/>
-          <w:color w:val="231F20"/>
-          <w:sz w:val="20"/>
-          <w:szCs w:val="20"/>
+          <w:rFonts w:ascii="Arial" w:eastAsia="Century Gothic" w:hAnsi="Arial" w:cs="Arial"/>
+          <w:color w:val="231F20"/>
+          <w:sz w:val="22"/>
+          <w:szCs w:val="22"/>
+        </w:rPr>
+      </w:pPr>
+      <w:r>
+        <w:rPr>
+          <w:rStyle w:val="span"/>
+          <w:rFonts w:ascii="Arial" w:eastAsia="Century Gothic" w:hAnsi="Arial" w:cs="Arial"/>
+          <w:color w:val="231F20"/>
+          <w:sz w:val="22"/>
+          <w:szCs w:val="22"/>
         </w:rPr>
         <w:t>Cash out and reconcile the account</w:t>
       </w:r>
       <w:r>
         <w:rPr>
           <w:rStyle w:val="span"/>
-          <w:rFonts w:ascii="Century Gothic" w:eastAsia="Century Gothic" w:hAnsi="Century Gothic" w:cs="Century Gothic"/>
-          <w:color w:val="231F20"/>
-          <w:sz w:val="20"/>
-          <w:szCs w:val="20"/>
+          <w:rFonts w:ascii="Arial" w:eastAsia="Century Gothic" w:hAnsi="Arial" w:cs="Arial"/>
+          <w:color w:val="231F20"/>
+          <w:sz w:val="22"/>
+          <w:szCs w:val="22"/>
         </w:rPr>
         <w:t xml:space="preserve"> and </w:t>
       </w:r>
       <w:r>
         <w:rPr>
           <w:rStyle w:val="span"/>
-          <w:rFonts w:ascii="Century Gothic" w:eastAsia="Century Gothic" w:hAnsi="Century Gothic" w:cs="Century Gothic"/>
-          <w:color w:val="231F20"/>
-          <w:sz w:val="20"/>
-          <w:szCs w:val="20"/>
+          <w:rFonts w:ascii="Arial" w:eastAsia="Century Gothic" w:hAnsi="Arial" w:cs="Arial"/>
+          <w:color w:val="231F20"/>
+          <w:sz w:val="22"/>
+          <w:szCs w:val="22"/>
         </w:rPr>
         <w:t>c</w:t>
       </w:r>
       <w:r>
         <w:rPr>
           <w:rStyle w:val="span"/>
-          <w:rFonts w:ascii="Century Gothic" w:eastAsia="Century Gothic" w:hAnsi="Century Gothic" w:cs="Century Gothic"/>
-          <w:color w:val="231F20"/>
-          <w:sz w:val="20"/>
-          <w:szCs w:val="20"/>
+          <w:rFonts w:ascii="Arial" w:eastAsia="Century Gothic" w:hAnsi="Arial" w:cs="Arial"/>
+          <w:color w:val="231F20"/>
+          <w:sz w:val="22"/>
+          <w:szCs w:val="22"/>
         </w:rPr>
         <w:t>hecking and making sure cashier system works fine</w:t>
       </w:r>
@@ -970,24 +1078,24 @@
         <w:shd w:val="clear" w:color="auto" w:fill="FFFFFF"/>
         <w:spacing w:before="120" w:after="80"/>
         <w:rPr>
-          <w:rFonts w:ascii="Palatino Linotype" w:eastAsia="Palatino Linotype" w:hAnsi="Palatino Linotype" w:cs="Palatino Linotype"/>
+          <w:rFonts w:ascii="Arial" w:eastAsia="Palatino Linotype" w:hAnsi="Arial" w:cs="Arial"/>
           <w:b/>
           <w:bCs/>
           <w:caps/>
           <w:spacing w:val="10"/>
-          <w:sz w:val="20"/>
-          <w:szCs w:val="20"/>
-        </w:rPr>
-      </w:pPr>
-      <w:r>
-        <w:rPr>
-          <w:rFonts w:ascii="Palatino Linotype" w:eastAsia="Palatino Linotype" w:hAnsi="Palatino Linotype" w:cs="Palatino Linotype"/>
+          <w:sz w:val="22"/>
+          <w:szCs w:val="22"/>
+        </w:rPr>
+      </w:pPr>
+      <w:r>
+        <w:rPr>
+          <w:rFonts w:ascii="Arial" w:eastAsia="Palatino Linotype" w:hAnsi="Arial" w:cs="Arial"/>
           <w:b/>
           <w:bCs/>
           <w:caps/>
           <w:spacing w:val="10"/>
-          <w:sz w:val="20"/>
-          <w:szCs w:val="20"/>
+          <w:sz w:val="22"/>
+          <w:szCs w:val="22"/>
         </w:rPr>
         <w:t>Education</w:t>
       </w:r>
@@ -999,57 +1107,57 @@
         <w:spacing w:line="260" w:lineRule="atLeast"/>
         <w:ind w:left="700"/>
         <w:rPr>
-          <w:rFonts w:ascii="Century Gothic" w:eastAsia="Century Gothic" w:hAnsi="Century Gothic" w:cs="Century Gothic"/>
-          <w:color w:val="231F20"/>
-          <w:sz w:val="20"/>
-          <w:szCs w:val="20"/>
-        </w:rPr>
-      </w:pPr>
-      <w:r>
-        <w:rPr>
-          <w:rStyle w:val="span"/>
-          <w:rFonts w:ascii="Century Gothic" w:eastAsia="Century Gothic" w:hAnsi="Century Gothic" w:cs="Century Gothic"/>
+          <w:rFonts w:ascii="Arial" w:eastAsia="Century Gothic" w:hAnsi="Arial" w:cs="Arial"/>
+          <w:color w:val="231F20"/>
+          <w:sz w:val="22"/>
+          <w:szCs w:val="22"/>
+        </w:rPr>
+      </w:pPr>
+      <w:r>
+        <w:rPr>
+          <w:rStyle w:val="span"/>
+          <w:rFonts w:ascii="Arial" w:eastAsia="Century Gothic" w:hAnsi="Arial" w:cs="Arial"/>
           <w:b/>
           <w:bCs/>
           <w:color w:val="231F20"/>
-          <w:sz w:val="20"/>
-          <w:szCs w:val="20"/>
+          <w:sz w:val="22"/>
+          <w:szCs w:val="22"/>
         </w:rPr>
         <w:t>California State University - Fullerton - CA</w:t>
       </w:r>
       <w:r>
         <w:rPr>
           <w:rStyle w:val="singlecolumnspanpaddedlinenth-child1"/>
-          <w:rFonts w:ascii="Century Gothic" w:eastAsia="Century Gothic" w:hAnsi="Century Gothic" w:cs="Century Gothic"/>
+          <w:rFonts w:ascii="Arial" w:eastAsia="Century Gothic" w:hAnsi="Arial" w:cs="Arial"/>
           <w:b/>
           <w:bCs/>
           <w:color w:val="231F20"/>
-          <w:sz w:val="20"/>
-          <w:szCs w:val="20"/>
+          <w:sz w:val="22"/>
+          <w:szCs w:val="22"/>
         </w:rPr>
         <w:t xml:space="preserve"> </w:t>
       </w:r>
       <w:r>
         <w:rPr>
           <w:rStyle w:val="span"/>
-          <w:rFonts w:ascii="Century Gothic" w:eastAsia="Century Gothic" w:hAnsi="Century Gothic" w:cs="Century Gothic"/>
+          <w:rFonts w:ascii="Arial" w:eastAsia="Century Gothic" w:hAnsi="Arial" w:cs="Arial"/>
           <w:b/>
           <w:bCs/>
           <w:color w:val="231F20"/>
-          <w:sz w:val="20"/>
-          <w:szCs w:val="20"/>
+          <w:sz w:val="22"/>
+          <w:szCs w:val="22"/>
         </w:rPr>
         <w:t>| Master of Science</w:t>
       </w:r>
       <w:r>
         <w:rPr>
           <w:rStyle w:val="singlecolumnspanpaddedlinenth-child1"/>
-          <w:rFonts w:ascii="Century Gothic" w:eastAsia="Century Gothic" w:hAnsi="Century Gothic" w:cs="Century Gothic"/>
+          <w:rFonts w:ascii="Arial" w:eastAsia="Century Gothic" w:hAnsi="Arial" w:cs="Arial"/>
           <w:b/>
           <w:bCs/>
           <w:color w:val="231F20"/>
-          <w:sz w:val="20"/>
-          <w:szCs w:val="20"/>
+          <w:sz w:val="22"/>
+          <w:szCs w:val="22"/>
         </w:rPr>
         <w:t xml:space="preserve"> </w:t>
       </w:r>
@@ -1061,71 +1169,110 @@
         <w:spacing w:line="260" w:lineRule="atLeast"/>
         <w:ind w:left="700"/>
         <w:rPr>
-          <w:rFonts w:ascii="Century Gothic" w:eastAsia="Century Gothic" w:hAnsi="Century Gothic" w:cs="Century Gothic"/>
-          <w:color w:val="231F20"/>
-          <w:sz w:val="20"/>
-          <w:szCs w:val="20"/>
-        </w:rPr>
-      </w:pPr>
-      <w:r>
-        <w:rPr>
-          <w:rStyle w:val="span"/>
-          <w:rFonts w:ascii="Century Gothic" w:eastAsia="Century Gothic" w:hAnsi="Century Gothic" w:cs="Century Gothic"/>
-          <w:color w:val="231F20"/>
-          <w:sz w:val="20"/>
-          <w:szCs w:val="20"/>
+          <w:rStyle w:val="span"/>
+          <w:rFonts w:ascii="Arial" w:eastAsia="Century Gothic" w:hAnsi="Arial" w:cs="Arial"/>
+          <w:color w:val="231F20"/>
+          <w:sz w:val="22"/>
+          <w:szCs w:val="22"/>
+        </w:rPr>
+      </w:pPr>
+      <w:r>
+        <w:rPr>
+          <w:rStyle w:val="span"/>
+          <w:rFonts w:ascii="Arial" w:eastAsia="Century Gothic" w:hAnsi="Arial" w:cs="Arial"/>
+          <w:color w:val="231F20"/>
+          <w:sz w:val="22"/>
+          <w:szCs w:val="22"/>
         </w:rPr>
         <w:t xml:space="preserve">Computer Science, </w:t>
       </w:r>
       <w:r>
         <w:rPr>
           <w:rStyle w:val="span"/>
-          <w:rFonts w:ascii="Century Gothic" w:eastAsia="Century Gothic" w:hAnsi="Century Gothic" w:cs="Century Gothic"/>
-          <w:color w:val="231F20"/>
-          <w:sz w:val="20"/>
-          <w:szCs w:val="20"/>
+          <w:rFonts w:ascii="Arial" w:eastAsia="Century Gothic" w:hAnsi="Arial" w:cs="Arial"/>
+          <w:color w:val="231F20"/>
+          <w:sz w:val="22"/>
+          <w:szCs w:val="22"/>
         </w:rPr>
         <w:t xml:space="preserve">08/2019 - </w:t>
       </w:r>
       <w:r>
         <w:rPr>
           <w:rStyle w:val="span"/>
-          <w:rFonts w:ascii="Century Gothic" w:eastAsia="Century Gothic" w:hAnsi="Century Gothic" w:cs="Century Gothic"/>
-          <w:color w:val="231F20"/>
-          <w:sz w:val="20"/>
-          <w:szCs w:val="20"/>
+          <w:rFonts w:ascii="Arial" w:eastAsia="Century Gothic" w:hAnsi="Arial" w:cs="Arial"/>
+          <w:color w:val="231F20"/>
+          <w:sz w:val="22"/>
+          <w:szCs w:val="22"/>
         </w:rPr>
         <w:t>Expected in 05/2021</w:t>
       </w:r>
       <w:r>
         <w:rPr>
           <w:rStyle w:val="span"/>
-          <w:rFonts w:ascii="Century Gothic" w:eastAsia="Century Gothic" w:hAnsi="Century Gothic" w:cs="Century Gothic"/>
-          <w:color w:val="231F20"/>
-          <w:sz w:val="20"/>
-          <w:szCs w:val="20"/>
+          <w:rFonts w:ascii="Arial" w:eastAsia="Century Gothic" w:hAnsi="Arial" w:cs="Arial"/>
+          <w:color w:val="231F20"/>
+          <w:sz w:val="22"/>
+          <w:szCs w:val="22"/>
         </w:rPr>
         <w:t xml:space="preserve"> </w:t>
       </w:r>
       <w:r>
         <w:rPr>
           <w:rStyle w:val="span"/>
-          <w:rFonts w:ascii="Century Gothic" w:eastAsia="Century Gothic" w:hAnsi="Century Gothic" w:cs="Century Gothic"/>
-          <w:color w:val="231F20"/>
-          <w:sz w:val="20"/>
-          <w:szCs w:val="20"/>
+          <w:rFonts w:ascii="Arial" w:eastAsia="Century Gothic" w:hAnsi="Arial" w:cs="Arial"/>
+          <w:color w:val="231F20"/>
+          <w:sz w:val="22"/>
+          <w:szCs w:val="22"/>
         </w:rPr>
         <w:t xml:space="preserve">Current </w:t>
       </w:r>
       <w:r>
         <w:rPr>
           <w:rStyle w:val="span"/>
-          <w:rFonts w:ascii="Century Gothic" w:eastAsia="Century Gothic" w:hAnsi="Century Gothic" w:cs="Century Gothic"/>
-          <w:color w:val="231F20"/>
-          <w:sz w:val="20"/>
-          <w:szCs w:val="20"/>
+          <w:rFonts w:ascii="Arial" w:eastAsia="Century Gothic" w:hAnsi="Arial" w:cs="Arial"/>
+          <w:color w:val="231F20"/>
+          <w:sz w:val="22"/>
+          <w:szCs w:val="22"/>
         </w:rPr>
         <w:t>GPA: 4.0</w:t>
+      </w:r>
+    </w:p>
+    <w:p>
+      <w:pPr>
+        <w:pStyle w:val="divdocumentulli"/>
+        <w:shd w:val="clear" w:color="auto" w:fill="FFFFFF"/>
+        <w:spacing w:line="260" w:lineRule="atLeast"/>
+        <w:ind w:left="720"/>
+        <w:rPr>
+          <w:rFonts w:ascii="Arial" w:eastAsia="Century Gothic" w:hAnsi="Arial" w:cs="Arial"/>
+          <w:b/>
+          <w:bCs/>
+          <w:color w:val="231F20"/>
+          <w:sz w:val="22"/>
+          <w:szCs w:val="22"/>
+        </w:rPr>
+      </w:pPr>
+      <w:r>
+        <w:rPr>
+          <w:rStyle w:val="span"/>
+          <w:rFonts w:ascii="Arial" w:eastAsia="Century Gothic" w:hAnsi="Arial" w:cs="Arial"/>
+          <w:b/>
+          <w:bCs/>
+          <w:color w:val="231F20"/>
+          <w:sz w:val="22"/>
+          <w:szCs w:val="22"/>
+        </w:rPr>
+        <w:t xml:space="preserve">Course: </w:t>
+      </w:r>
+      <w:r>
+        <w:rPr>
+          <w:rStyle w:val="span"/>
+          <w:rFonts w:ascii="Arial" w:eastAsia="Century Gothic" w:hAnsi="Arial" w:cs="Arial"/>
+          <w:color w:val="231F20"/>
+          <w:sz w:val="22"/>
+          <w:szCs w:val="22"/>
+        </w:rPr>
+        <w:t>Data Structure and Algorithm, Database and Application, Software Design, AI, Web Front End</w:t>
       </w:r>
     </w:p>
     <w:p>
@@ -1135,33 +1282,33 @@
         <w:spacing w:before="160" w:line="260" w:lineRule="atLeast"/>
         <w:ind w:left="700"/>
         <w:rPr>
-          <w:rFonts w:ascii="Century Gothic" w:eastAsia="Century Gothic" w:hAnsi="Century Gothic" w:cs="Century Gothic"/>
-          <w:color w:val="231F20"/>
-          <w:sz w:val="20"/>
-          <w:szCs w:val="20"/>
-        </w:rPr>
-      </w:pPr>
-      <w:r>
-        <w:rPr>
-          <w:rStyle w:val="span"/>
-          <w:rFonts w:ascii="Century Gothic" w:eastAsia="Century Gothic" w:hAnsi="Century Gothic" w:cs="Century Gothic"/>
+          <w:rFonts w:ascii="Arial" w:eastAsia="Century Gothic" w:hAnsi="Arial" w:cs="Arial"/>
+          <w:color w:val="231F20"/>
+          <w:sz w:val="22"/>
+          <w:szCs w:val="22"/>
+        </w:rPr>
+      </w:pPr>
+      <w:r>
+        <w:rPr>
+          <w:rStyle w:val="span"/>
+          <w:rFonts w:ascii="Arial" w:eastAsia="Century Gothic" w:hAnsi="Arial" w:cs="Arial"/>
           <w:b/>
           <w:bCs/>
           <w:color w:val="231F20"/>
-          <w:sz w:val="20"/>
-          <w:szCs w:val="20"/>
+          <w:sz w:val="22"/>
+          <w:szCs w:val="22"/>
         </w:rPr>
         <w:t>California State University - Fullerton, CA | Bachelor of Science</w:t>
       </w:r>
       <w:r>
         <w:rPr>
           <w:rStyle w:val="singlecolumnspanpaddedlinenth-child1"/>
-          <w:rFonts w:ascii="Century Gothic" w:eastAsia="Century Gothic" w:hAnsi="Century Gothic" w:cs="Century Gothic"/>
+          <w:rFonts w:ascii="Arial" w:eastAsia="Century Gothic" w:hAnsi="Arial" w:cs="Arial"/>
           <w:b/>
           <w:bCs/>
           <w:color w:val="231F20"/>
-          <w:sz w:val="20"/>
-          <w:szCs w:val="20"/>
+          <w:sz w:val="22"/>
+          <w:szCs w:val="22"/>
         </w:rPr>
         <w:t xml:space="preserve"> </w:t>
       </w:r>
@@ -1173,19 +1320,19 @@
         <w:spacing w:line="260" w:lineRule="atLeast"/>
         <w:ind w:left="700"/>
         <w:rPr>
-          <w:rFonts w:ascii="Century Gothic" w:eastAsia="Century Gothic" w:hAnsi="Century Gothic" w:cs="Century Gothic"/>
-          <w:color w:val="231F20"/>
-          <w:sz w:val="20"/>
-          <w:szCs w:val="20"/>
-        </w:rPr>
-      </w:pPr>
-      <w:r>
-        <w:rPr>
-          <w:rStyle w:val="span"/>
-          <w:rFonts w:ascii="Century Gothic" w:eastAsia="Century Gothic" w:hAnsi="Century Gothic" w:cs="Century Gothic"/>
-          <w:color w:val="231F20"/>
-          <w:sz w:val="20"/>
-          <w:szCs w:val="20"/>
+          <w:rFonts w:ascii="Arial" w:eastAsia="Century Gothic" w:hAnsi="Arial" w:cs="Arial"/>
+          <w:color w:val="231F20"/>
+          <w:sz w:val="22"/>
+          <w:szCs w:val="22"/>
+        </w:rPr>
+      </w:pPr>
+      <w:r>
+        <w:rPr>
+          <w:rStyle w:val="span"/>
+          <w:rFonts w:ascii="Arial" w:eastAsia="Century Gothic" w:hAnsi="Arial" w:cs="Arial"/>
+          <w:color w:val="231F20"/>
+          <w:sz w:val="22"/>
+          <w:szCs w:val="22"/>
         </w:rPr>
         <w:t>Business Administration, Accounting and Information System, 05/2018</w:t>
       </w:r>
@@ -1202,19 +1349,19 @@
         <w:ind w:left="940" w:hanging="241"/>
         <w:rPr>
           <w:rStyle w:val="span"/>
-          <w:rFonts w:ascii="Century Gothic" w:eastAsia="Century Gothic" w:hAnsi="Century Gothic" w:cs="Century Gothic"/>
-          <w:color w:val="231F20"/>
-          <w:sz w:val="20"/>
-          <w:szCs w:val="20"/>
-        </w:rPr>
-      </w:pPr>
-      <w:r>
-        <w:rPr>
-          <w:rStyle w:val="span"/>
-          <w:rFonts w:ascii="Century Gothic" w:eastAsia="Century Gothic" w:hAnsi="Century Gothic" w:cs="Century Gothic"/>
-          <w:color w:val="231F20"/>
-          <w:sz w:val="20"/>
-          <w:szCs w:val="20"/>
+          <w:rFonts w:ascii="Arial" w:eastAsia="Century Gothic" w:hAnsi="Arial" w:cs="Arial"/>
+          <w:color w:val="231F20"/>
+          <w:sz w:val="22"/>
+          <w:szCs w:val="22"/>
+        </w:rPr>
+      </w:pPr>
+      <w:r>
+        <w:rPr>
+          <w:rStyle w:val="span"/>
+          <w:rFonts w:ascii="Arial" w:eastAsia="Century Gothic" w:hAnsi="Arial" w:cs="Arial"/>
+          <w:color w:val="231F20"/>
+          <w:sz w:val="22"/>
+          <w:szCs w:val="22"/>
         </w:rPr>
         <w:t>GPA: 3.59, Dean's Honor List, Spring 2016, Fall 2016</w:t>
       </w:r>
@@ -1231,90 +1378,61 @@
         <w:ind w:left="940" w:hanging="241"/>
         <w:rPr>
           <w:rStyle w:val="span"/>
-          <w:rFonts w:ascii="Century Gothic" w:eastAsia="Century Gothic" w:hAnsi="Century Gothic" w:cs="Century Gothic"/>
-          <w:color w:val="231F20"/>
-          <w:sz w:val="20"/>
-          <w:szCs w:val="20"/>
-        </w:rPr>
-      </w:pPr>
-      <w:r>
-        <w:rPr>
-          <w:rStyle w:val="span"/>
-          <w:rFonts w:ascii="Century Gothic" w:eastAsia="Century Gothic" w:hAnsi="Century Gothic" w:cs="Century Gothic"/>
-          <w:color w:val="231F20"/>
-          <w:sz w:val="20"/>
-          <w:szCs w:val="20"/>
-        </w:rPr>
-        <w:t>Graduated cum laude</w:t>
-      </w:r>
-    </w:p>
-    <w:p>
-      <w:pPr>
-        <w:pStyle w:val="divdocumentulli"/>
-        <w:shd w:val="clear" w:color="auto" w:fill="FFFFFF"/>
-        <w:spacing w:line="260" w:lineRule="atLeast"/>
-        <w:ind w:left="720"/>
-        <w:rPr>
-          <w:rStyle w:val="span"/>
-          <w:rFonts w:ascii="Century Gothic" w:eastAsia="Century Gothic" w:hAnsi="Century Gothic"/>
-          <w:b/>
-          <w:bCs/>
-          <w:color w:val="231F20"/>
-          <w:sz w:val="20"/>
-          <w:szCs w:val="20"/>
-        </w:rPr>
-      </w:pPr>
-      <w:r>
-        <w:rPr>
-          <w:rStyle w:val="span"/>
-          <w:rFonts w:ascii="Century Gothic" w:eastAsia="Century Gothic" w:hAnsi="Century Gothic"/>
-          <w:b/>
-          <w:bCs/>
-          <w:color w:val="231F20"/>
-          <w:sz w:val="20"/>
-          <w:szCs w:val="20"/>
-        </w:rPr>
-        <w:t xml:space="preserve">Course: </w:t>
-      </w:r>
-      <w:r>
-        <w:rPr>
-          <w:rStyle w:val="span"/>
-          <w:rFonts w:ascii="Century Gothic" w:eastAsia="Century Gothic" w:hAnsi="Century Gothic"/>
-          <w:color w:val="231F20"/>
-          <w:sz w:val="20"/>
-          <w:szCs w:val="20"/>
-        </w:rPr>
-        <w:t>Data Structure and Algorithm, Database and Application, Software Design</w:t>
-      </w:r>
-      <w:r>
-        <w:rPr>
-          <w:rStyle w:val="span"/>
-          <w:rFonts w:ascii="Century Gothic" w:eastAsia="Century Gothic" w:hAnsi="Century Gothic"/>
-          <w:color w:val="231F20"/>
-          <w:sz w:val="20"/>
-          <w:szCs w:val="20"/>
-        </w:rPr>
-        <w:t xml:space="preserve">, AI, </w:t>
-      </w:r>
-      <w:r>
-        <w:rPr>
-          <w:rStyle w:val="span"/>
-          <w:rFonts w:ascii="Century Gothic" w:eastAsia="Century Gothic" w:hAnsi="Century Gothic"/>
-          <w:color w:val="231F20"/>
-          <w:sz w:val="20"/>
-          <w:szCs w:val="20"/>
-        </w:rPr>
-        <w:t xml:space="preserve">Web </w:t>
-      </w:r>
-      <w:r>
-        <w:rPr>
-          <w:rStyle w:val="span"/>
-          <w:rFonts w:ascii="Century Gothic" w:eastAsia="Century Gothic" w:hAnsi="Century Gothic"/>
-          <w:color w:val="231F20"/>
-          <w:sz w:val="20"/>
-          <w:szCs w:val="20"/>
-        </w:rPr>
-        <w:t>Front End</w:t>
+          <w:rFonts w:ascii="Arial" w:eastAsia="Century Gothic" w:hAnsi="Arial" w:cs="Arial"/>
+          <w:color w:val="231F20"/>
+          <w:sz w:val="22"/>
+          <w:szCs w:val="22"/>
+        </w:rPr>
+      </w:pPr>
+      <w:r>
+        <w:rPr>
+          <w:rStyle w:val="span"/>
+          <w:rFonts w:ascii="Arial" w:eastAsia="Century Gothic" w:hAnsi="Arial" w:cs="Arial"/>
+          <w:color w:val="231F20"/>
+          <w:sz w:val="22"/>
+          <w:szCs w:val="22"/>
+        </w:rPr>
+        <w:t xml:space="preserve">Graduated </w:t>
+      </w:r>
+      <w:r>
+        <w:rPr>
+          <w:rStyle w:val="span"/>
+          <w:rFonts w:ascii="Arial" w:eastAsia="Century Gothic" w:hAnsi="Arial" w:cs="Arial"/>
+          <w:color w:val="231F20"/>
+          <w:sz w:val="22"/>
+          <w:szCs w:val="22"/>
+        </w:rPr>
+        <w:t>C</w:t>
+      </w:r>
+      <w:r>
+        <w:rPr>
+          <w:rStyle w:val="span"/>
+          <w:rFonts w:ascii="Arial" w:eastAsia="Century Gothic" w:hAnsi="Arial" w:cs="Arial"/>
+          <w:color w:val="231F20"/>
+          <w:sz w:val="22"/>
+          <w:szCs w:val="22"/>
+        </w:rPr>
+        <w:t xml:space="preserve">um </w:t>
+      </w:r>
+      <w:r>
+        <w:rPr>
+          <w:rStyle w:val="span"/>
+          <w:rFonts w:ascii="Arial" w:eastAsia="Century Gothic" w:hAnsi="Arial" w:cs="Arial"/>
+          <w:color w:val="231F20"/>
+          <w:sz w:val="22"/>
+          <w:szCs w:val="22"/>
+        </w:rPr>
+        <w:t>L</w:t>
+      </w:r>
+      <w:r>
+        <w:rPr>
+          <w:rStyle w:val="span"/>
+          <w:rFonts w:ascii="Arial" w:eastAsia="Century Gothic" w:hAnsi="Arial" w:cs="Arial"/>
+          <w:color w:val="231F20"/>
+          <w:sz w:val="22"/>
+          <w:szCs w:val="22"/>
+        </w:rPr>
+        <w:t>aude</w:t>
       </w:r>
     </w:p>
     <w:p>
@@ -1323,26 +1441,38 @@
         <w:shd w:val="clear" w:color="auto" w:fill="FFFFFF"/>
         <w:spacing w:after="80"/>
         <w:rPr>
-          <w:rFonts w:ascii="Palatino Linotype" w:eastAsia="Palatino Linotype" w:hAnsi="Palatino Linotype" w:cs="Palatino Linotype"/>
+          <w:rFonts w:ascii="Arial" w:eastAsia="Palatino Linotype" w:hAnsi="Arial" w:cs="Arial"/>
           <w:b/>
           <w:bCs/>
           <w:caps/>
           <w:spacing w:val="10"/>
-          <w:sz w:val="20"/>
-          <w:szCs w:val="20"/>
-        </w:rPr>
-      </w:pPr>
-      <w:r>
-        <w:rPr>
-          <w:rFonts w:ascii="Palatino Linotype" w:eastAsia="Palatino Linotype" w:hAnsi="Palatino Linotype" w:cs="Palatino Linotype"/>
+          <w:sz w:val="22"/>
+          <w:szCs w:val="22"/>
+        </w:rPr>
+      </w:pPr>
+      <w:r>
+        <w:rPr>
+          <w:rFonts w:ascii="Arial" w:eastAsia="Palatino Linotype" w:hAnsi="Arial" w:cs="Arial"/>
           <w:b/>
           <w:bCs/>
           <w:caps/>
           <w:spacing w:val="10"/>
-          <w:sz w:val="20"/>
-          <w:szCs w:val="20"/>
+          <w:sz w:val="22"/>
+          <w:szCs w:val="22"/>
         </w:rPr>
         <w:t>PROJECT</w:t>
+      </w:r>
+      <w:r>
+        <w:rPr>
+          <w:rFonts w:ascii="Arial" w:eastAsia="Palatino Linotype" w:hAnsi="Arial" w:cs="Arial"/>
+          <w:b/>
+          <w:bCs/>
+          <w:caps/>
+          <w:spacing w:val="10"/>
+          <w:sz w:val="22"/>
+          <w:szCs w:val="22"/>
+        </w:rPr>
+        <w:t>S</w:t>
       </w:r>
     </w:p>
     <w:p>
@@ -1352,36 +1482,58 @@
         <w:spacing w:line="260" w:lineRule="atLeast"/>
         <w:ind w:left="700"/>
         <w:rPr>
-          <w:rFonts w:ascii="Century Gothic" w:eastAsia="Century Gothic" w:hAnsi="Century Gothic" w:cs="Century Gothic"/>
-          <w:color w:val="231F20"/>
-          <w:sz w:val="20"/>
-          <w:szCs w:val="20"/>
+          <w:rFonts w:ascii="Arial" w:eastAsia="Century Gothic" w:hAnsi="Arial" w:cs="Arial"/>
+          <w:color w:val="231F20"/>
+          <w:sz w:val="22"/>
+          <w:szCs w:val="22"/>
         </w:rPr>
       </w:pPr>
       <w:r>
         <w:rPr>
           <w:rStyle w:val="Strong1"/>
-          <w:rFonts w:ascii="Century Gothic" w:eastAsia="Century Gothic" w:hAnsi="Century Gothic" w:cs="Century Gothic"/>
+          <w:rFonts w:ascii="Arial" w:eastAsia="Century Gothic" w:hAnsi="Arial" w:cs="Arial"/>
           <w:b/>
           <w:bCs/>
           <w:color w:val="231F20"/>
-          <w:sz w:val="20"/>
-          <w:szCs w:val="20"/>
-        </w:rPr>
-        <w:t>Online Quiz System</w:t>
+          <w:sz w:val="22"/>
+          <w:szCs w:val="22"/>
+        </w:rPr>
+        <w:t>Face Detection Website</w:t>
       </w:r>
       <w:r>
         <w:rPr>
           <w:rStyle w:val="Strong1"/>
-          <w:rFonts w:ascii="Century Gothic" w:eastAsia="Century Gothic" w:hAnsi="Century Gothic" w:cs="Century Gothic"/>
+          <w:rFonts w:ascii="Arial" w:eastAsia="Century Gothic" w:hAnsi="Arial" w:cs="Arial"/>
           <w:b/>
           <w:bCs/>
           <w:color w:val="231F20"/>
-          <w:sz w:val="20"/>
-          <w:szCs w:val="20"/>
-        </w:rPr>
-        <w:t xml:space="preserve"> </w:t>
-      </w:r>
+          <w:sz w:val="22"/>
+          <w:szCs w:val="22"/>
+        </w:rPr>
+        <w:t xml:space="preserve"> | </w:t>
+      </w:r>
+      <w:r>
+        <w:rPr>
+          <w:rStyle w:val="Strong1"/>
+          <w:rFonts w:ascii="Arial" w:eastAsia="Century Gothic" w:hAnsi="Arial" w:cs="Arial"/>
+          <w:color w:val="231F20"/>
+          <w:sz w:val="22"/>
+          <w:szCs w:val="22"/>
+        </w:rPr>
+        <w:t xml:space="preserve">November 2020 | </w:t>
+      </w:r>
+      <w:hyperlink r:id="rId8" w:history="1">
+        <w:r>
+          <w:rPr>
+            <w:rStyle w:val="Hyperlink"/>
+            <w:rFonts w:ascii="Arial" w:hAnsi="Arial" w:cs="Arial"/>
+            <w:sz w:val="22"/>
+            <w:szCs w:val="22"/>
+            <w:shd w:val="clear" w:color="auto" w:fill="FFFFFF"/>
+          </w:rPr>
+          <w:t>https://tinyurl.com/y4vhu6sg</w:t>
+        </w:r>
+      </w:hyperlink>
     </w:p>
     <w:p>
       <w:pPr>
@@ -1394,38 +1546,83 @@
         <w:spacing w:line="260" w:lineRule="atLeast"/>
         <w:ind w:left="940" w:hanging="241"/>
         <w:rPr>
-          <w:rFonts w:ascii="Century Gothic" w:eastAsia="Century Gothic" w:hAnsi="Century Gothic" w:cs="Century Gothic"/>
-          <w:color w:val="231F20"/>
-          <w:sz w:val="20"/>
-          <w:szCs w:val="20"/>
-        </w:rPr>
-      </w:pPr>
-      <w:r>
-        <w:rPr>
-          <w:rFonts w:ascii="Century Gothic" w:eastAsia="Century Gothic" w:hAnsi="Century Gothic" w:cs="Century Gothic"/>
-          <w:color w:val="231F20"/>
-          <w:sz w:val="20"/>
-          <w:szCs w:val="20"/>
-        </w:rPr>
-        <w:t xml:space="preserve">Design a system for </w:t>
-      </w:r>
-      <w:r>
-        <w:rPr>
-          <w:rFonts w:ascii="Century Gothic" w:eastAsia="Century Gothic" w:hAnsi="Century Gothic" w:cs="Century Gothic"/>
-          <w:color w:val="231F20"/>
-          <w:sz w:val="20"/>
-          <w:szCs w:val="20"/>
-        </w:rPr>
-        <w:t>login and signup for teacher and studen</w:t>
-      </w:r>
-      <w:r>
-        <w:rPr>
-          <w:rFonts w:ascii="Century Gothic" w:eastAsia="Century Gothic" w:hAnsi="Century Gothic" w:cs="Century Gothic"/>
-          <w:color w:val="231F20"/>
-          <w:sz w:val="20"/>
-          <w:szCs w:val="20"/>
-        </w:rPr>
-        <w:t>t to take quiz and create questions.</w:t>
+          <w:rFonts w:ascii="Arial" w:eastAsia="Century Gothic" w:hAnsi="Arial" w:cs="Arial"/>
+          <w:color w:val="231F20"/>
+          <w:sz w:val="22"/>
+          <w:szCs w:val="22"/>
+        </w:rPr>
+      </w:pPr>
+      <w:r>
+        <w:rPr>
+          <w:rFonts w:ascii="Arial" w:eastAsia="Century Gothic" w:hAnsi="Arial" w:cs="Arial"/>
+          <w:color w:val="231F20"/>
+          <w:sz w:val="22"/>
+          <w:szCs w:val="22"/>
+        </w:rPr>
+        <w:t xml:space="preserve">Worked </w:t>
+      </w:r>
+      <w:r>
+        <w:rPr>
+          <w:rFonts w:ascii="Arial" w:eastAsia="Century Gothic" w:hAnsi="Arial" w:cs="Arial"/>
+          <w:color w:val="231F20"/>
+          <w:sz w:val="22"/>
+          <w:szCs w:val="22"/>
+        </w:rPr>
+        <w:t>full-stack</w:t>
+      </w:r>
+      <w:r>
+        <w:rPr>
+          <w:rFonts w:ascii="Arial" w:eastAsia="Century Gothic" w:hAnsi="Arial" w:cs="Arial"/>
+          <w:color w:val="231F20"/>
+          <w:sz w:val="22"/>
+          <w:szCs w:val="22"/>
+        </w:rPr>
+        <w:t xml:space="preserve"> on a project which allows users to</w:t>
+      </w:r>
+      <w:r>
+        <w:rPr>
+          <w:rFonts w:ascii="Arial" w:eastAsia="Century Gothic" w:hAnsi="Arial" w:cs="Arial"/>
+          <w:color w:val="231F20"/>
+          <w:sz w:val="22"/>
+          <w:szCs w:val="22"/>
+        </w:rPr>
+        <w:t xml:space="preserve"> register and login to the system and</w:t>
+      </w:r>
+      <w:r>
+        <w:rPr>
+          <w:rFonts w:ascii="Arial" w:eastAsia="Century Gothic" w:hAnsi="Arial" w:cs="Arial"/>
+          <w:color w:val="231F20"/>
+          <w:sz w:val="22"/>
+          <w:szCs w:val="22"/>
+        </w:rPr>
+        <w:t xml:space="preserve"> upload an image URL</w:t>
+      </w:r>
+      <w:r>
+        <w:rPr>
+          <w:rFonts w:ascii="Arial" w:eastAsia="Century Gothic" w:hAnsi="Arial" w:cs="Arial"/>
+          <w:color w:val="231F20"/>
+          <w:sz w:val="22"/>
+          <w:szCs w:val="22"/>
+        </w:rPr>
+        <w:t>,</w:t>
+      </w:r>
+      <w:r>
+        <w:rPr>
+          <w:rFonts w:ascii="Arial" w:eastAsia="Century Gothic" w:hAnsi="Arial" w:cs="Arial"/>
+          <w:color w:val="231F20"/>
+          <w:sz w:val="22"/>
+          <w:szCs w:val="22"/>
+        </w:rPr>
+        <w:t xml:space="preserve"> and website sends the image to be processed by backend to detect a face in the images using REST API. </w:t>
+      </w:r>
+      <w:r>
+        <w:rPr>
+          <w:rFonts w:ascii="Arial" w:eastAsia="Century Gothic" w:hAnsi="Arial" w:cs="Arial"/>
+          <w:color w:val="231F20"/>
+          <w:sz w:val="22"/>
+          <w:szCs w:val="22"/>
+        </w:rPr>
+        <w:t>The goal of the project was getting into full-stack web development.</w:t>
       </w:r>
     </w:p>
     <w:p>
@@ -1439,217 +1636,64 @@
         <w:spacing w:line="260" w:lineRule="atLeast"/>
         <w:ind w:left="940" w:hanging="241"/>
         <w:rPr>
-          <w:rFonts w:ascii="Century Gothic" w:eastAsia="Century Gothic" w:hAnsi="Century Gothic" w:cs="Century Gothic"/>
-          <w:color w:val="231F20"/>
-          <w:sz w:val="20"/>
-          <w:szCs w:val="20"/>
-        </w:rPr>
-      </w:pPr>
-      <w:r>
-        <w:rPr>
-          <w:rFonts w:ascii="Century Gothic" w:eastAsia="Century Gothic" w:hAnsi="Century Gothic" w:cs="Century Gothic"/>
-          <w:color w:val="231F20"/>
-          <w:sz w:val="20"/>
-          <w:szCs w:val="20"/>
-        </w:rPr>
-        <w:t xml:space="preserve">Using </w:t>
-      </w:r>
-      <w:r>
-        <w:rPr>
-          <w:rFonts w:ascii="Century Gothic" w:eastAsia="Century Gothic" w:hAnsi="Century Gothic" w:cs="Century Gothic"/>
-          <w:color w:val="231F20"/>
-          <w:sz w:val="20"/>
-          <w:szCs w:val="20"/>
-          <w:u w:val="single"/>
-        </w:rPr>
-        <w:t>HTML/CSS</w:t>
-      </w:r>
-      <w:r>
-        <w:rPr>
-          <w:rFonts w:ascii="Century Gothic" w:eastAsia="Century Gothic" w:hAnsi="Century Gothic" w:cs="Century Gothic"/>
-          <w:color w:val="231F20"/>
-          <w:sz w:val="20"/>
-          <w:szCs w:val="20"/>
-        </w:rPr>
-        <w:t xml:space="preserve"> and </w:t>
-      </w:r>
-      <w:r>
-        <w:rPr>
-          <w:rFonts w:ascii="Century Gothic" w:eastAsia="Century Gothic" w:hAnsi="Century Gothic" w:cs="Century Gothic"/>
-          <w:noProof/>
-          <w:color w:val="231F20"/>
-          <w:sz w:val="20"/>
-          <w:szCs w:val="20"/>
-          <w:u w:val="single"/>
-        </w:rPr>
-        <w:t>Javascript</w:t>
-      </w:r>
-      <w:r>
-        <w:rPr>
-          <w:rFonts w:ascii="Century Gothic" w:eastAsia="Century Gothic" w:hAnsi="Century Gothic" w:cs="Century Gothic"/>
-          <w:color w:val="231F20"/>
-          <w:sz w:val="20"/>
-          <w:szCs w:val="20"/>
-        </w:rPr>
-        <w:t xml:space="preserve"> to create login page, signup page,</w:t>
-      </w:r>
-      <w:r>
-        <w:rPr>
-          <w:rFonts w:ascii="Century Gothic" w:eastAsia="Century Gothic" w:hAnsi="Century Gothic" w:cs="Century Gothic"/>
-          <w:color w:val="231F20"/>
-          <w:sz w:val="20"/>
-          <w:szCs w:val="20"/>
-        </w:rPr>
-        <w:t xml:space="preserve"> quiz taken page for student, and creating questions page for teacher</w:t>
+          <w:rFonts w:ascii="Arial" w:eastAsia="Century Gothic" w:hAnsi="Arial" w:cs="Arial"/>
+          <w:color w:val="231F20"/>
+          <w:sz w:val="22"/>
+          <w:szCs w:val="22"/>
+        </w:rPr>
+      </w:pPr>
+      <w:r>
+        <w:rPr>
+          <w:rFonts w:ascii="Arial" w:eastAsia="Century Gothic" w:hAnsi="Arial" w:cs="Arial"/>
+          <w:color w:val="231F20"/>
+          <w:sz w:val="22"/>
+          <w:szCs w:val="22"/>
+        </w:rPr>
+        <w:t xml:space="preserve">Technology: React, NodeJS, PostgreSQL, Heroku, </w:t>
+      </w:r>
+      <w:proofErr w:type="spellStart"/>
+      <w:r>
+        <w:rPr>
+          <w:rFonts w:ascii="Arial" w:eastAsia="Century Gothic" w:hAnsi="Arial" w:cs="Arial"/>
+          <w:color w:val="231F20"/>
+          <w:sz w:val="22"/>
+          <w:szCs w:val="22"/>
+        </w:rPr>
+        <w:t>Clarifai</w:t>
+      </w:r>
+      <w:proofErr w:type="spellEnd"/>
+      <w:r>
+        <w:rPr>
+          <w:rFonts w:ascii="Arial" w:eastAsia="Century Gothic" w:hAnsi="Arial" w:cs="Arial"/>
+          <w:color w:val="231F20"/>
+          <w:sz w:val="22"/>
+          <w:szCs w:val="22"/>
+        </w:rPr>
+        <w:t xml:space="preserve"> </w:t>
+      </w:r>
+      <w:r>
+        <w:rPr>
+          <w:rFonts w:ascii="Arial" w:eastAsia="Century Gothic" w:hAnsi="Arial" w:cs="Arial"/>
+          <w:color w:val="231F20"/>
+          <w:sz w:val="22"/>
+          <w:szCs w:val="22"/>
+        </w:rPr>
+        <w:t>(face detection API)</w:t>
       </w:r>
     </w:p>
     <w:p>
       <w:pPr>
         <w:pStyle w:val="divdocumentulli"/>
-        <w:numPr>
-          <w:ilvl w:val="0"/>
-          <w:numId w:val="6"/>
-        </w:numPr>
         <w:shd w:val="clear" w:color="auto" w:fill="FFFFFF"/>
         <w:spacing w:line="260" w:lineRule="atLeast"/>
-        <w:ind w:left="940" w:hanging="241"/>
-        <w:rPr>
-          <w:rFonts w:ascii="Century Gothic" w:eastAsia="Century Gothic" w:hAnsi="Century Gothic" w:cs="Century Gothic"/>
-          <w:color w:val="231F20"/>
-          <w:sz w:val="20"/>
-          <w:szCs w:val="20"/>
-        </w:rPr>
-      </w:pPr>
-      <w:r>
-        <w:rPr>
-          <w:rFonts w:ascii="Century Gothic" w:eastAsia="Century Gothic" w:hAnsi="Century Gothic" w:cs="Century Gothic"/>
-          <w:color w:val="231F20"/>
-          <w:sz w:val="20"/>
-          <w:szCs w:val="20"/>
-        </w:rPr>
-        <w:t xml:space="preserve">Using </w:t>
-      </w:r>
-      <w:r>
-        <w:rPr>
-          <w:rFonts w:ascii="Century Gothic" w:eastAsia="Century Gothic" w:hAnsi="Century Gothic" w:cs="Century Gothic"/>
-          <w:noProof/>
-          <w:color w:val="231F20"/>
-          <w:sz w:val="20"/>
-          <w:szCs w:val="20"/>
-          <w:u w:val="single"/>
-        </w:rPr>
-        <w:t>mySQL</w:t>
-      </w:r>
-      <w:r>
-        <w:rPr>
-          <w:rFonts w:ascii="Century Gothic" w:eastAsia="Century Gothic" w:hAnsi="Century Gothic" w:cs="Century Gothic"/>
-          <w:color w:val="231F20"/>
-          <w:sz w:val="20"/>
-          <w:szCs w:val="20"/>
-        </w:rPr>
-        <w:t xml:space="preserve"> to create </w:t>
-      </w:r>
-      <w:r>
-        <w:rPr>
-          <w:rFonts w:ascii="Century Gothic" w:eastAsia="Century Gothic" w:hAnsi="Century Gothic" w:cs="Century Gothic"/>
-          <w:color w:val="231F20"/>
-          <w:sz w:val="20"/>
-          <w:szCs w:val="20"/>
-        </w:rPr>
-        <w:t>database</w:t>
-      </w:r>
-      <w:r>
-        <w:rPr>
-          <w:rFonts w:ascii="Century Gothic" w:eastAsia="Century Gothic" w:hAnsi="Century Gothic" w:cs="Century Gothic"/>
-          <w:color w:val="231F20"/>
-          <w:sz w:val="20"/>
-          <w:szCs w:val="20"/>
-        </w:rPr>
-        <w:t>s for login system (user ID and password) and quiz system</w:t>
-      </w:r>
-      <w:r>
-        <w:rPr>
-          <w:rFonts w:ascii="Century Gothic" w:eastAsia="Century Gothic" w:hAnsi="Century Gothic" w:cs="Century Gothic"/>
-          <w:color w:val="231F20"/>
-          <w:sz w:val="20"/>
-          <w:szCs w:val="20"/>
-        </w:rPr>
-        <w:t xml:space="preserve"> </w:t>
-      </w:r>
-      <w:r>
-        <w:rPr>
-          <w:rFonts w:ascii="Century Gothic" w:eastAsia="Century Gothic" w:hAnsi="Century Gothic" w:cs="Century Gothic"/>
-          <w:color w:val="231F20"/>
-          <w:sz w:val="20"/>
-          <w:szCs w:val="20"/>
-        </w:rPr>
-        <w:t>(questions, answers, and correct answer)</w:t>
-      </w:r>
-      <w:r>
-        <w:rPr>
-          <w:rFonts w:ascii="Century Gothic" w:eastAsia="Century Gothic" w:hAnsi="Century Gothic" w:cs="Century Gothic"/>
-          <w:color w:val="231F20"/>
-          <w:sz w:val="20"/>
-          <w:szCs w:val="20"/>
-        </w:rPr>
-        <w:t xml:space="preserve"> and connect</w:t>
-      </w:r>
-      <w:r>
-        <w:rPr>
-          <w:rFonts w:ascii="Century Gothic" w:eastAsia="Century Gothic" w:hAnsi="Century Gothic" w:cs="Century Gothic"/>
-          <w:color w:val="231F20"/>
-          <w:sz w:val="20"/>
-          <w:szCs w:val="20"/>
-        </w:rPr>
-        <w:t>ing</w:t>
-      </w:r>
-      <w:r>
-        <w:rPr>
-          <w:rFonts w:ascii="Century Gothic" w:eastAsia="Century Gothic" w:hAnsi="Century Gothic" w:cs="Century Gothic"/>
-          <w:color w:val="231F20"/>
-          <w:sz w:val="20"/>
-          <w:szCs w:val="20"/>
-        </w:rPr>
-        <w:t xml:space="preserve"> the webpage with the databases</w:t>
-      </w:r>
-      <w:r>
-        <w:rPr>
-          <w:rFonts w:ascii="Century Gothic" w:eastAsia="Century Gothic" w:hAnsi="Century Gothic" w:cs="Century Gothic"/>
-          <w:color w:val="231F20"/>
-          <w:sz w:val="20"/>
-          <w:szCs w:val="20"/>
-        </w:rPr>
-        <w:t xml:space="preserve"> by</w:t>
-      </w:r>
-      <w:r>
-        <w:rPr>
-          <w:rFonts w:ascii="Century Gothic" w:eastAsia="Century Gothic" w:hAnsi="Century Gothic" w:cs="Century Gothic"/>
-          <w:color w:val="231F20"/>
-          <w:sz w:val="20"/>
-          <w:szCs w:val="20"/>
-        </w:rPr>
-        <w:t xml:space="preserve"> using </w:t>
-      </w:r>
-      <w:r>
-        <w:rPr>
-          <w:rFonts w:ascii="Century Gothic" w:eastAsia="Century Gothic" w:hAnsi="Century Gothic" w:cs="Century Gothic"/>
-          <w:color w:val="231F20"/>
-          <w:sz w:val="20"/>
-          <w:szCs w:val="20"/>
-          <w:u w:val="single"/>
-        </w:rPr>
-        <w:t>PHP</w:t>
-      </w:r>
-      <w:r>
-        <w:rPr>
-          <w:rFonts w:ascii="Century Gothic" w:eastAsia="Century Gothic" w:hAnsi="Century Gothic" w:cs="Century Gothic"/>
-          <w:color w:val="231F20"/>
-          <w:sz w:val="20"/>
-          <w:szCs w:val="20"/>
-          <w:u w:val="single"/>
-        </w:rPr>
-        <w:t>.</w:t>
-      </w:r>
+        <w:ind w:left="940"/>
+        <w:rPr>
+          <w:rFonts w:ascii="Arial" w:eastAsia="Century Gothic" w:hAnsi="Arial" w:cs="Arial"/>
+          <w:color w:val="231F20"/>
+          <w:sz w:val="22"/>
+          <w:szCs w:val="22"/>
+        </w:rPr>
+      </w:pPr>
     </w:p>
     <w:p>
       <w:pPr>
@@ -1658,24 +1702,97 @@
         <w:spacing w:line="260" w:lineRule="atLeast"/>
         <w:ind w:left="700"/>
         <w:rPr>
-          <w:rFonts w:ascii="Century Gothic" w:eastAsia="Century Gothic" w:hAnsi="Century Gothic" w:cs="Century Gothic"/>
-          <w:color w:val="231F20"/>
-          <w:sz w:val="20"/>
-          <w:szCs w:val="20"/>
+          <w:rFonts w:ascii="Arial" w:eastAsia="Century Gothic" w:hAnsi="Arial" w:cs="Arial"/>
+          <w:color w:val="231F20"/>
+          <w:sz w:val="22"/>
+          <w:szCs w:val="22"/>
         </w:rPr>
       </w:pPr>
       <w:r>
         <w:rPr>
           <w:rStyle w:val="Strong1"/>
-          <w:rFonts w:ascii="Century Gothic" w:eastAsia="Century Gothic" w:hAnsi="Century Gothic" w:cs="Century Gothic"/>
+          <w:rFonts w:ascii="Arial" w:eastAsia="Century Gothic" w:hAnsi="Arial" w:cs="Arial"/>
           <w:b/>
           <w:bCs/>
           <w:color w:val="231F20"/>
-          <w:sz w:val="20"/>
-          <w:szCs w:val="20"/>
-        </w:rPr>
-        <w:t>File Search Application</w:t>
-      </w:r>
+          <w:sz w:val="22"/>
+          <w:szCs w:val="22"/>
+        </w:rPr>
+        <w:t>Sorting Visualizer</w:t>
+      </w:r>
+      <w:r>
+        <w:rPr>
+          <w:rStyle w:val="Strong1"/>
+          <w:rFonts w:ascii="Arial" w:eastAsia="Century Gothic" w:hAnsi="Arial" w:cs="Arial"/>
+          <w:b/>
+          <w:bCs/>
+          <w:color w:val="231F20"/>
+          <w:sz w:val="22"/>
+          <w:szCs w:val="22"/>
+        </w:rPr>
+        <w:t xml:space="preserve"> </w:t>
+      </w:r>
+      <w:r>
+        <w:rPr>
+          <w:rStyle w:val="Strong1"/>
+          <w:rFonts w:ascii="Arial" w:eastAsia="Century Gothic" w:hAnsi="Arial" w:cs="Arial"/>
+          <w:color w:val="231F20"/>
+          <w:sz w:val="22"/>
+          <w:szCs w:val="22"/>
+        </w:rPr>
+        <w:t xml:space="preserve">| </w:t>
+      </w:r>
+      <w:r>
+        <w:rPr>
+          <w:rStyle w:val="Strong1"/>
+          <w:rFonts w:ascii="Arial" w:eastAsia="Century Gothic" w:hAnsi="Arial" w:cs="Arial"/>
+          <w:color w:val="231F20"/>
+          <w:sz w:val="22"/>
+          <w:szCs w:val="22"/>
+        </w:rPr>
+        <w:t>December 2020</w:t>
+      </w:r>
+      <w:r>
+        <w:rPr>
+          <w:rStyle w:val="Strong1"/>
+          <w:rFonts w:ascii="Arial" w:eastAsia="Century Gothic" w:hAnsi="Arial" w:cs="Arial"/>
+          <w:color w:val="231F20"/>
+          <w:sz w:val="22"/>
+          <w:szCs w:val="22"/>
+        </w:rPr>
+        <w:t xml:space="preserve"> </w:t>
+      </w:r>
+      <w:r>
+        <w:rPr>
+          <w:rStyle w:val="Strong1"/>
+          <w:rFonts w:ascii="Arial" w:eastAsia="Century Gothic" w:hAnsi="Arial" w:cs="Arial"/>
+          <w:color w:val="231F20"/>
+          <w:sz w:val="22"/>
+          <w:szCs w:val="22"/>
+        </w:rPr>
+        <w:t>– January 2021</w:t>
+      </w:r>
+      <w:r>
+        <w:rPr>
+          <w:rStyle w:val="Strong1"/>
+          <w:rFonts w:ascii="Arial" w:eastAsia="Century Gothic" w:hAnsi="Arial" w:cs="Arial"/>
+          <w:color w:val="231F20"/>
+          <w:sz w:val="22"/>
+          <w:szCs w:val="22"/>
+        </w:rPr>
+        <w:t xml:space="preserve">| </w:t>
+      </w:r>
+      <w:hyperlink r:id="rId9" w:history="1">
+        <w:r>
+          <w:rPr>
+            <w:rStyle w:val="Hyperlink"/>
+            <w:rFonts w:ascii="Arial" w:eastAsia="Century Gothic" w:hAnsi="Arial" w:cs="Arial"/>
+            <w:sz w:val="22"/>
+            <w:szCs w:val="22"/>
+          </w:rPr>
+          <w:t>https://talaquy84.github.io/SortingVisualizer</w:t>
+        </w:r>
+      </w:hyperlink>
     </w:p>
     <w:p>
       <w:pPr>
@@ -1688,20 +1805,29 @@
         <w:spacing w:line="260" w:lineRule="atLeast"/>
         <w:ind w:left="940" w:hanging="241"/>
         <w:rPr>
-          <w:rFonts w:ascii="Century Gothic" w:eastAsia="Century Gothic" w:hAnsi="Century Gothic" w:cs="Century Gothic"/>
-          <w:color w:val="231F20"/>
-          <w:sz w:val="20"/>
-          <w:szCs w:val="20"/>
-        </w:rPr>
-      </w:pPr>
-      <w:r>
-        <w:rPr>
-          <w:rFonts w:ascii="Century Gothic" w:eastAsia="Century Gothic" w:hAnsi="Century Gothic" w:cs="Century Gothic"/>
-          <w:color w:val="231F20"/>
-          <w:sz w:val="20"/>
-          <w:szCs w:val="20"/>
-        </w:rPr>
-        <w:t>Creating a GUI application using Python to search context of text, excel, or power point file</w:t>
+          <w:rFonts w:ascii="Arial" w:eastAsia="Century Gothic" w:hAnsi="Arial" w:cs="Arial"/>
+          <w:color w:val="231F20"/>
+          <w:sz w:val="22"/>
+          <w:szCs w:val="22"/>
+        </w:rPr>
+      </w:pPr>
+      <w:r>
+        <w:rPr>
+          <w:rFonts w:ascii="Arial" w:eastAsia="Century Gothic" w:hAnsi="Arial" w:cs="Arial"/>
+          <w:color w:val="231F20"/>
+          <w:sz w:val="22"/>
+          <w:szCs w:val="22"/>
+        </w:rPr>
+        <w:t>Creating a</w:t>
+      </w:r>
+      <w:r>
+        <w:rPr>
+          <w:rFonts w:ascii="Arial" w:eastAsia="Century Gothic" w:hAnsi="Arial" w:cs="Arial"/>
+          <w:color w:val="231F20"/>
+          <w:sz w:val="22"/>
+          <w:szCs w:val="22"/>
+        </w:rPr>
+        <w:t>n application to visualize the sorting algorithm.</w:t>
       </w:r>
     </w:p>
     <w:p>
@@ -1715,22 +1841,98 @@
         <w:spacing w:line="260" w:lineRule="atLeast"/>
         <w:ind w:left="940" w:hanging="241"/>
         <w:rPr>
-          <w:rFonts w:ascii="Century Gothic" w:eastAsia="Century Gothic" w:hAnsi="Century Gothic" w:cs="Century Gothic"/>
-          <w:color w:val="231F20"/>
-          <w:sz w:val="20"/>
-          <w:szCs w:val="20"/>
-        </w:rPr>
-      </w:pPr>
-      <w:r>
-        <w:rPr>
-          <w:rFonts w:ascii="Century Gothic" w:eastAsia="Century Gothic" w:hAnsi="Century Gothic" w:cs="Century Gothic"/>
-          <w:color w:val="231F20"/>
-          <w:sz w:val="20"/>
-          <w:szCs w:val="20"/>
-        </w:rPr>
-        <w:t>Show and highlights the keyword in the application</w:t>
+          <w:rFonts w:ascii="Arial" w:eastAsia="Century Gothic" w:hAnsi="Arial" w:cs="Arial"/>
+          <w:color w:val="231F20"/>
+          <w:sz w:val="22"/>
+          <w:szCs w:val="22"/>
+        </w:rPr>
+      </w:pPr>
+      <w:r>
+        <w:rPr>
+          <w:rFonts w:ascii="Arial" w:eastAsia="Century Gothic" w:hAnsi="Arial" w:cs="Arial"/>
+          <w:color w:val="231F20"/>
+          <w:sz w:val="22"/>
+          <w:szCs w:val="22"/>
+        </w:rPr>
+        <w:t>Technology: React</w:t>
       </w:r>
     </w:p>
+    <w:p>
+      <w:pPr>
+        <w:pStyle w:val="divdocumentulli"/>
+        <w:shd w:val="clear" w:color="auto" w:fill="FFFFFF"/>
+        <w:spacing w:line="260" w:lineRule="atLeast"/>
+        <w:ind w:left="940"/>
+        <w:rPr>
+          <w:rFonts w:ascii="Arial" w:eastAsia="Century Gothic" w:hAnsi="Arial" w:cs="Arial"/>
+          <w:color w:val="231F20"/>
+          <w:sz w:val="22"/>
+          <w:szCs w:val="22"/>
+        </w:rPr>
+      </w:pPr>
+    </w:p>
+    <w:p>
+      <w:pPr>
+        <w:pStyle w:val="p"/>
+        <w:shd w:val="clear" w:color="auto" w:fill="FFFFFF"/>
+        <w:spacing w:line="260" w:lineRule="atLeast"/>
+        <w:ind w:left="700"/>
+        <w:rPr>
+          <w:rFonts w:ascii="Arial" w:eastAsia="Century Gothic" w:hAnsi="Arial" w:cs="Arial"/>
+          <w:color w:val="231F20"/>
+          <w:sz w:val="22"/>
+          <w:szCs w:val="22"/>
+        </w:rPr>
+      </w:pPr>
+      <w:proofErr w:type="spellStart"/>
+      <w:r>
+        <w:rPr>
+          <w:rStyle w:val="Strong1"/>
+          <w:rFonts w:ascii="Arial" w:eastAsia="Century Gothic" w:hAnsi="Arial" w:cs="Arial"/>
+          <w:b/>
+          <w:bCs/>
+          <w:color w:val="231F20"/>
+          <w:sz w:val="22"/>
+          <w:szCs w:val="22"/>
+        </w:rPr>
+        <w:t>Covid</w:t>
+      </w:r>
+      <w:proofErr w:type="spellEnd"/>
+      <w:r>
+        <w:rPr>
+          <w:rStyle w:val="Strong1"/>
+          <w:rFonts w:ascii="Arial" w:eastAsia="Century Gothic" w:hAnsi="Arial" w:cs="Arial"/>
+          <w:b/>
+          <w:bCs/>
+          <w:color w:val="231F20"/>
+          <w:sz w:val="22"/>
+          <w:szCs w:val="22"/>
+        </w:rPr>
+        <w:t xml:space="preserve"> Tracker | </w:t>
+      </w:r>
+      <w:r>
+        <w:rPr>
+          <w:rStyle w:val="Strong1"/>
+          <w:rFonts w:ascii="Arial" w:eastAsia="Century Gothic" w:hAnsi="Arial" w:cs="Arial"/>
+          <w:color w:val="231F20"/>
+          <w:sz w:val="22"/>
+          <w:szCs w:val="22"/>
+        </w:rPr>
+        <w:t xml:space="preserve">December 2020 | </w:t>
+      </w:r>
+      <w:hyperlink r:id="rId10" w:history="1">
+        <w:r>
+          <w:rPr>
+            <w:rStyle w:val="Hyperlink"/>
+            <w:rFonts w:ascii="Arial" w:eastAsia="Century Gothic" w:hAnsi="Arial" w:cs="Arial"/>
+            <w:sz w:val="22"/>
+            <w:szCs w:val="22"/>
+          </w:rPr>
+          <w:t>https://covid-19-tracker-eric.herokuapp.com</w:t>
+        </w:r>
+      </w:hyperlink>
+    </w:p>
+    <w:bookmarkEnd w:id="4"/>
     <w:p>
       <w:pPr>
         <w:pStyle w:val="divdocumentulli"/>
@@ -1742,68 +1944,74 @@
         <w:spacing w:line="260" w:lineRule="atLeast"/>
         <w:ind w:left="940" w:hanging="241"/>
         <w:rPr>
-          <w:rFonts w:ascii="Century Gothic" w:eastAsia="Century Gothic" w:hAnsi="Century Gothic" w:cs="Century Gothic"/>
-          <w:color w:val="231F20"/>
-          <w:sz w:val="20"/>
-          <w:szCs w:val="20"/>
-        </w:rPr>
-      </w:pPr>
-      <w:r>
-        <w:rPr>
-          <w:rFonts w:ascii="Century Gothic" w:eastAsia="Century Gothic" w:hAnsi="Century Gothic" w:cs="Century Gothic"/>
-          <w:color w:val="231F20"/>
-          <w:sz w:val="20"/>
-          <w:szCs w:val="20"/>
-        </w:rPr>
-        <w:t>Using PyQt5 as GUI and tree traversal from root to each file to search</w:t>
-      </w:r>
-    </w:p>
-    <w:p>
-      <w:pPr>
-        <w:pStyle w:val="p"/>
-        <w:shd w:val="clear" w:color="auto" w:fill="FFFFFF"/>
-        <w:spacing w:line="260" w:lineRule="atLeast"/>
-        <w:ind w:left="700"/>
-        <w:rPr>
-          <w:rFonts w:ascii="Century Gothic" w:eastAsia="Century Gothic" w:hAnsi="Century Gothic" w:cs="Century Gothic"/>
-          <w:color w:val="231F20"/>
-          <w:sz w:val="20"/>
-          <w:szCs w:val="20"/>
-        </w:rPr>
-      </w:pPr>
-      <w:r>
-        <w:rPr>
-          <w:rStyle w:val="Strong1"/>
-          <w:rFonts w:ascii="Century Gothic" w:eastAsia="Century Gothic" w:hAnsi="Century Gothic" w:cs="Century Gothic"/>
-          <w:b/>
-          <w:bCs/>
-          <w:color w:val="231F20"/>
-          <w:sz w:val="20"/>
-          <w:szCs w:val="20"/>
-        </w:rPr>
-        <w:t>Tic Tac Toe AI Web</w:t>
-      </w:r>
-      <w:r>
-        <w:rPr>
-          <w:rStyle w:val="Strong1"/>
-          <w:rFonts w:ascii="Century Gothic" w:eastAsia="Century Gothic" w:hAnsi="Century Gothic" w:cs="Century Gothic"/>
-          <w:b/>
-          <w:bCs/>
-          <w:color w:val="231F20"/>
-          <w:sz w:val="20"/>
-          <w:szCs w:val="20"/>
-        </w:rPr>
-        <w:t xml:space="preserve"> </w:t>
-      </w:r>
-      <w:r>
-        <w:rPr>
-          <w:rStyle w:val="Strong1"/>
-          <w:rFonts w:ascii="Century Gothic" w:eastAsia="Century Gothic" w:hAnsi="Century Gothic" w:cs="Century Gothic"/>
-          <w:color w:val="231F20"/>
-          <w:sz w:val="20"/>
-          <w:szCs w:val="20"/>
-        </w:rPr>
-        <w:t>(Group Project)</w:t>
+          <w:rFonts w:ascii="Arial" w:eastAsia="Century Gothic" w:hAnsi="Arial" w:cs="Arial"/>
+          <w:color w:val="231F20"/>
+          <w:sz w:val="22"/>
+          <w:szCs w:val="22"/>
+        </w:rPr>
+      </w:pPr>
+      <w:r>
+        <w:rPr>
+          <w:rFonts w:ascii="Arial" w:eastAsia="Century Gothic" w:hAnsi="Arial" w:cs="Arial"/>
+          <w:color w:val="231F20"/>
+          <w:sz w:val="22"/>
+          <w:szCs w:val="22"/>
+        </w:rPr>
+        <w:t xml:space="preserve">Build a web-app that tracking covid-19 cases </w:t>
+      </w:r>
+      <w:r>
+        <w:rPr>
+          <w:rFonts w:ascii="Arial" w:eastAsia="Century Gothic" w:hAnsi="Arial" w:cs="Arial"/>
+          <w:color w:val="231F20"/>
+          <w:sz w:val="22"/>
+          <w:szCs w:val="22"/>
+        </w:rPr>
+        <w:t>of every country in the world and global</w:t>
+      </w:r>
+      <w:r>
+        <w:rPr>
+          <w:rFonts w:ascii="Arial" w:eastAsia="Century Gothic" w:hAnsi="Arial" w:cs="Arial"/>
+          <w:color w:val="231F20"/>
+          <w:sz w:val="22"/>
+          <w:szCs w:val="22"/>
+        </w:rPr>
+        <w:t xml:space="preserve"> by</w:t>
+      </w:r>
+      <w:r>
+        <w:rPr>
+          <w:rFonts w:ascii="Arial" w:eastAsia="Century Gothic" w:hAnsi="Arial" w:cs="Arial"/>
+          <w:color w:val="231F20"/>
+          <w:sz w:val="22"/>
+          <w:szCs w:val="22"/>
+        </w:rPr>
+        <w:t xml:space="preserve"> show</w:t>
+      </w:r>
+      <w:r>
+        <w:rPr>
+          <w:rFonts w:ascii="Arial" w:eastAsia="Century Gothic" w:hAnsi="Arial" w:cs="Arial"/>
+          <w:color w:val="231F20"/>
+          <w:sz w:val="22"/>
+          <w:szCs w:val="22"/>
+        </w:rPr>
+        <w:t>ing them in</w:t>
+      </w:r>
+      <w:r>
+        <w:rPr>
+          <w:rFonts w:ascii="Arial" w:eastAsia="Century Gothic" w:hAnsi="Arial" w:cs="Arial"/>
+          <w:color w:val="231F20"/>
+          <w:sz w:val="22"/>
+          <w:szCs w:val="22"/>
+        </w:rPr>
+        <w:t xml:space="preserve"> bar chart and histogram chart</w:t>
+      </w:r>
+      <w:r>
+        <w:rPr>
+          <w:rFonts w:ascii="Arial" w:eastAsia="Century Gothic" w:hAnsi="Arial" w:cs="Arial"/>
+          <w:color w:val="231F20"/>
+          <w:sz w:val="22"/>
+          <w:szCs w:val="22"/>
+        </w:rPr>
+        <w:t xml:space="preserve">. I used REST API to get the data from public source. </w:t>
       </w:r>
     </w:p>
     <w:p>
@@ -1817,216 +2025,50 @@
         <w:spacing w:line="260" w:lineRule="atLeast"/>
         <w:ind w:left="940" w:hanging="241"/>
         <w:rPr>
-          <w:rFonts w:ascii="Century Gothic" w:eastAsia="Century Gothic" w:hAnsi="Century Gothic" w:cs="Century Gothic"/>
-          <w:color w:val="231F20"/>
-          <w:sz w:val="20"/>
-          <w:szCs w:val="20"/>
-        </w:rPr>
-      </w:pPr>
-      <w:r>
-        <w:rPr>
-          <w:rFonts w:ascii="Century Gothic" w:eastAsia="Century Gothic" w:hAnsi="Century Gothic" w:cs="Century Gothic"/>
-          <w:color w:val="231F20"/>
-          <w:sz w:val="20"/>
-          <w:szCs w:val="20"/>
-        </w:rPr>
-        <w:t xml:space="preserve">Using </w:t>
-      </w:r>
-      <w:r>
-        <w:rPr>
-          <w:rFonts w:ascii="Century Gothic" w:eastAsia="Century Gothic" w:hAnsi="Century Gothic" w:cs="Century Gothic"/>
-          <w:color w:val="231F20"/>
-          <w:sz w:val="20"/>
-          <w:szCs w:val="20"/>
-          <w:u w:val="single"/>
-        </w:rPr>
-        <w:t>React</w:t>
-      </w:r>
-      <w:r>
-        <w:rPr>
-          <w:rFonts w:ascii="Century Gothic" w:eastAsia="Century Gothic" w:hAnsi="Century Gothic" w:cs="Century Gothic"/>
-          <w:color w:val="231F20"/>
-          <w:sz w:val="20"/>
-          <w:szCs w:val="20"/>
-        </w:rPr>
-        <w:t xml:space="preserve"> for </w:t>
-      </w:r>
-      <w:r>
-        <w:rPr>
-          <w:rFonts w:ascii="Century Gothic" w:eastAsia="Century Gothic" w:hAnsi="Century Gothic" w:cs="Century Gothic"/>
-          <w:color w:val="231F20"/>
-          <w:sz w:val="20"/>
-          <w:szCs w:val="20"/>
-        </w:rPr>
-        <w:t>the game page with tic tac toe board game and animations</w:t>
-      </w:r>
-      <w:r>
-        <w:rPr>
-          <w:rFonts w:ascii="Century Gothic" w:eastAsia="Century Gothic" w:hAnsi="Century Gothic" w:cs="Century Gothic"/>
-          <w:color w:val="231F20"/>
-          <w:sz w:val="20"/>
-          <w:szCs w:val="20"/>
-        </w:rPr>
-        <w:t xml:space="preserve">. </w:t>
-      </w:r>
-      <w:r>
-        <w:rPr>
-          <w:rFonts w:ascii="Century Gothic" w:eastAsia="Century Gothic" w:hAnsi="Century Gothic" w:cs="Century Gothic"/>
-          <w:color w:val="231F20"/>
-          <w:sz w:val="20"/>
-          <w:szCs w:val="20"/>
-        </w:rPr>
-        <w:t xml:space="preserve">For AI, using </w:t>
-      </w:r>
-      <w:r>
-        <w:rPr>
-          <w:rFonts w:ascii="Century Gothic" w:eastAsia="Century Gothic" w:hAnsi="Century Gothic" w:cs="Century Gothic"/>
-          <w:color w:val="231F20"/>
-          <w:sz w:val="20"/>
-          <w:szCs w:val="20"/>
-          <w:u w:val="single"/>
-        </w:rPr>
-        <w:t>TensorFlow</w:t>
-      </w:r>
-      <w:r>
-        <w:rPr>
-          <w:rFonts w:ascii="Century Gothic" w:eastAsia="Century Gothic" w:hAnsi="Century Gothic" w:cs="Century Gothic"/>
-          <w:color w:val="231F20"/>
-          <w:sz w:val="20"/>
-          <w:szCs w:val="20"/>
-        </w:rPr>
-        <w:t xml:space="preserve"> for teaching AI to play the game, and control the game by voice using audio </w:t>
-      </w:r>
-      <w:r>
-        <w:rPr>
-          <w:rFonts w:ascii="Century Gothic" w:eastAsia="Century Gothic" w:hAnsi="Century Gothic" w:cs="Century Gothic"/>
-          <w:color w:val="231F20"/>
-          <w:sz w:val="20"/>
-          <w:szCs w:val="20"/>
-        </w:rPr>
-        <w:t>of Teachable Machine</w:t>
-      </w:r>
-      <w:r>
-        <w:rPr>
-          <w:rFonts w:ascii="Century Gothic" w:eastAsia="Century Gothic" w:hAnsi="Century Gothic" w:cs="Century Gothic"/>
-          <w:color w:val="231F20"/>
-          <w:sz w:val="20"/>
-          <w:szCs w:val="20"/>
-        </w:rPr>
-        <w:t>.</w:t>
-      </w:r>
-    </w:p>
-    <w:p>
-      <w:pPr>
-        <w:pStyle w:val="divdocumentulli"/>
-        <w:numPr>
-          <w:ilvl w:val="0"/>
-          <w:numId w:val="7"/>
-        </w:numPr>
-        <w:shd w:val="clear" w:color="auto" w:fill="FFFFFF"/>
-        <w:spacing w:line="260" w:lineRule="atLeast"/>
-        <w:ind w:left="940" w:hanging="241"/>
-        <w:rPr>
-          <w:rFonts w:ascii="Century Gothic" w:eastAsia="Century Gothic" w:hAnsi="Century Gothic" w:cs="Century Gothic"/>
-          <w:color w:val="231F20"/>
-          <w:sz w:val="20"/>
-          <w:szCs w:val="20"/>
-        </w:rPr>
-      </w:pPr>
-      <w:r>
-        <w:rPr>
-          <w:rFonts w:ascii="Century Gothic" w:eastAsia="Century Gothic" w:hAnsi="Century Gothic" w:cs="Century Gothic"/>
-          <w:color w:val="231F20"/>
-          <w:sz w:val="20"/>
-          <w:szCs w:val="20"/>
-        </w:rPr>
-        <w:t xml:space="preserve">Using </w:t>
-      </w:r>
-      <w:r>
-        <w:rPr>
-          <w:rFonts w:ascii="Century Gothic" w:eastAsia="Century Gothic" w:hAnsi="Century Gothic" w:cs="Century Gothic"/>
-          <w:color w:val="231F20"/>
-          <w:sz w:val="20"/>
-          <w:szCs w:val="20"/>
-          <w:u w:val="single"/>
-        </w:rPr>
-        <w:t>Socket.io</w:t>
-      </w:r>
-      <w:r>
-        <w:rPr>
-          <w:rFonts w:ascii="Century Gothic" w:eastAsia="Century Gothic" w:hAnsi="Century Gothic" w:cs="Century Gothic"/>
-          <w:color w:val="231F20"/>
-          <w:sz w:val="20"/>
-          <w:szCs w:val="20"/>
-        </w:rPr>
-        <w:t xml:space="preserve"> to record the game ID session and connect with the database</w:t>
-      </w:r>
-    </w:p>
-    <w:p>
-      <w:pPr>
-        <w:pStyle w:val="divdocumentulli"/>
-        <w:numPr>
-          <w:ilvl w:val="0"/>
-          <w:numId w:val="7"/>
-        </w:numPr>
-        <w:shd w:val="clear" w:color="auto" w:fill="FFFFFF"/>
-        <w:spacing w:line="260" w:lineRule="atLeast"/>
-        <w:ind w:left="940" w:hanging="241"/>
-        <w:rPr>
-          <w:rFonts w:ascii="Century Gothic" w:eastAsia="Century Gothic" w:hAnsi="Century Gothic" w:cs="Century Gothic"/>
-          <w:color w:val="231F20"/>
-          <w:sz w:val="20"/>
-          <w:szCs w:val="20"/>
-        </w:rPr>
-      </w:pPr>
-      <w:r>
-        <w:rPr>
-          <w:rFonts w:ascii="Century Gothic" w:eastAsia="Century Gothic" w:hAnsi="Century Gothic" w:cs="Century Gothic"/>
-          <w:color w:val="231F20"/>
-          <w:sz w:val="20"/>
-          <w:szCs w:val="20"/>
-        </w:rPr>
-        <w:t xml:space="preserve">Using </w:t>
-      </w:r>
-      <w:bookmarkEnd w:id="5"/>
-      <w:r>
-        <w:rPr>
-          <w:rFonts w:ascii="Century Gothic" w:eastAsia="Century Gothic" w:hAnsi="Century Gothic" w:cs="Century Gothic"/>
-          <w:color w:val="231F20"/>
-          <w:sz w:val="20"/>
-          <w:szCs w:val="20"/>
-          <w:u w:val="single"/>
-        </w:rPr>
-        <w:t>Docker</w:t>
-      </w:r>
-      <w:r>
-        <w:rPr>
-          <w:rFonts w:ascii="Century Gothic" w:eastAsia="Century Gothic" w:hAnsi="Century Gothic" w:cs="Century Gothic"/>
-          <w:color w:val="231F20"/>
-          <w:sz w:val="20"/>
-          <w:szCs w:val="20"/>
-        </w:rPr>
-        <w:t xml:space="preserve"> to deploy the game. I work mainly in front-end to create game interface using </w:t>
-      </w:r>
-      <w:r>
-        <w:rPr>
-          <w:rFonts w:ascii="Century Gothic" w:eastAsia="Century Gothic" w:hAnsi="Century Gothic" w:cs="Century Gothic"/>
-          <w:color w:val="231F20"/>
-          <w:sz w:val="20"/>
-          <w:szCs w:val="20"/>
-          <w:u w:val="single"/>
-        </w:rPr>
-        <w:t>React</w:t>
-      </w:r>
-      <w:r>
-        <w:rPr>
-          <w:rFonts w:ascii="Century Gothic" w:eastAsia="Century Gothic" w:hAnsi="Century Gothic" w:cs="Century Gothic"/>
-          <w:color w:val="231F20"/>
-          <w:sz w:val="20"/>
-          <w:szCs w:val="20"/>
-        </w:rPr>
-        <w:t xml:space="preserve"> components.</w:t>
-      </w:r>
+          <w:rFonts w:ascii="Arial" w:eastAsia="Century Gothic" w:hAnsi="Arial" w:cs="Arial"/>
+          <w:color w:val="231F20"/>
+          <w:sz w:val="22"/>
+          <w:szCs w:val="22"/>
+        </w:rPr>
+      </w:pPr>
+      <w:r>
+        <w:rPr>
+          <w:rFonts w:ascii="Arial" w:eastAsia="Century Gothic" w:hAnsi="Arial" w:cs="Arial"/>
+          <w:color w:val="231F20"/>
+          <w:sz w:val="22"/>
+          <w:szCs w:val="22"/>
+        </w:rPr>
+        <w:t>Technology: React</w:t>
+      </w:r>
+      <w:r>
+        <w:rPr>
+          <w:rFonts w:ascii="Arial" w:eastAsia="Century Gothic" w:hAnsi="Arial" w:cs="Arial"/>
+          <w:color w:val="231F20"/>
+          <w:sz w:val="22"/>
+          <w:szCs w:val="22"/>
+        </w:rPr>
+        <w:t>, REST API</w:t>
+      </w:r>
+      <w:r>
+        <w:rPr>
+          <w:rFonts w:ascii="Arial" w:eastAsia="Century Gothic" w:hAnsi="Arial" w:cs="Arial"/>
+          <w:color w:val="231F20"/>
+          <w:sz w:val="22"/>
+          <w:szCs w:val="22"/>
+        </w:rPr>
+        <w:t xml:space="preserve">, </w:t>
+      </w:r>
+      <w:proofErr w:type="spellStart"/>
+      <w:r>
+        <w:rPr>
+          <w:rFonts w:ascii="Arial" w:eastAsia="Century Gothic" w:hAnsi="Arial" w:cs="Arial"/>
+          <w:color w:val="231F20"/>
+          <w:sz w:val="22"/>
+          <w:szCs w:val="22"/>
+        </w:rPr>
+        <w:t>Axios</w:t>
+      </w:r>
+      <w:proofErr w:type="spellEnd"/>
     </w:p>
     <w:sectPr>
       <w:pgSz w:w="12240" w:h="15840"/>
@@ -3033,7 +3075,7 @@
     </w:rPrDefault>
     <w:pPrDefault/>
   </w:docDefaults>
-  <w:latentStyles w:defLockedState="0" w:defUIPriority="99" w:defSemiHidden="0" w:defUnhideWhenUsed="0" w:defQFormat="0" w:count="377">
+  <w:latentStyles w:defLockedState="0" w:defUIPriority="99" w:defSemiHidden="0" w:defUnhideWhenUsed="0" w:defQFormat="0" w:count="376">
     <w:lsdException w:name="Normal" w:uiPriority="0" w:qFormat="1"/>
     <w:lsdException w:name="heading 1" w:uiPriority="9" w:qFormat="1"/>
     <w:lsdException w:name="heading 2" w:semiHidden="1" w:uiPriority="9" w:unhideWhenUsed="1" w:qFormat="1"/>
@@ -3410,7 +3452,6 @@
     <w:lsdException w:name="Hashtag" w:semiHidden="1" w:unhideWhenUsed="1"/>
     <w:lsdException w:name="Unresolved Mention" w:semiHidden="1" w:unhideWhenUsed="1"/>
     <w:lsdException w:name="Smart Link" w:semiHidden="1" w:unhideWhenUsed="1"/>
-    <w:lsdException w:name="Smart Link Error" w:semiHidden="1" w:unhideWhenUsed="1"/>
   </w:latentStyles>
   <w:style w:type="paragraph" w:default="1" w:styleId="Normal">
     <w:name w:val="Normal"/>
@@ -3712,6 +3753,18 @@
     <w:rPr>
       <w:color w:val="605E5C"/>
       <w:shd w:val="clear" w:color="auto" w:fill="E1DFDD"/>
+    </w:rPr>
+  </w:style>
+  <w:style w:type="character" w:styleId="FollowedHyperlink">
+    <w:name w:val="FollowedHyperlink"/>
+    <w:basedOn w:val="DefaultParagraphFont"/>
+    <w:uiPriority w:val="99"/>
+    <w:semiHidden/>
+    <w:unhideWhenUsed/>
+    <w:rsid w:val="006555F7"/>
+    <w:rPr>
+      <w:color w:val="954F72" w:themeColor="followedHyperlink"/>
+      <w:u w:val="single"/>
     </w:rPr>
   </w:style>
 </w:styles>
@@ -4017,7 +4070,7 @@
 </file>
 
 <file path=customXml/itemProps1.xml><?xml version="1.0" encoding="utf-8"?>
-<ds:datastoreItem xmlns:ds="http://schemas.openxmlformats.org/officeDocument/2006/customXml" ds:itemID="{3FAA000C-80BE-4C6B-98FB-A5527FD7962E}">
+<ds:datastoreItem xmlns:ds="http://schemas.openxmlformats.org/officeDocument/2006/customXml" ds:itemID="{F5DDA2BA-ECDA-438E-93E4-24D417D9EF02}">
   <ds:schemaRefs>
     <ds:schemaRef ds:uri="http://schemas.openxmlformats.org/officeDocument/2006/bibliography"/>
   </ds:schemaRefs>

</xml_diff>